<commit_message>
Inhoudsopgave en een paar functionele blokken toegevoegd
</commit_message>
<xml_diff>
--- a/Definitiestudie.docx
+++ b/Definitiestudie.docx
@@ -10,12 +10,10 @@
           <w:docPartUnique/>
         </w:docPartObj>
       </w:sdtPr>
+      <w:sdtEndPr/>
       <w:sdtContent>
         <w:p/>
         <w:p>
-          <w:pPr>
-            <w:jc w:val="left"/>
-          </w:pPr>
           <w:r>
             <w:rPr>
               <w:noProof/>
@@ -191,6 +189,7 @@
                                       <w:dataBinding w:prefixMappings="xmlns:ns0='http://purl.org/dc/elements/1.1/' xmlns:ns1='http://schemas.openxmlformats.org/package/2006/metadata/core-properties' " w:xpath="/ns1:coreProperties[1]/ns0:title[1]" w:storeItemID="{6C3C8BC8-F283-45AE-878A-BAB7291924A1}"/>
                                       <w:text/>
                                     </w:sdtPr>
+                                    <w:sdtEndPr/>
                                     <w:sdtContent>
                                       <w:r>
                                         <w:rPr>
@@ -361,6 +360,7 @@
                                 <w:dataBinding w:prefixMappings="xmlns:ns0='http://purl.org/dc/elements/1.1/' xmlns:ns1='http://schemas.openxmlformats.org/package/2006/metadata/core-properties' " w:xpath="/ns1:coreProperties[1]/ns0:title[1]" w:storeItemID="{6C3C8BC8-F283-45AE-878A-BAB7291924A1}"/>
                                 <w:text/>
                               </w:sdtPr>
+                              <w:sdtEndPr/>
                               <w:sdtContent>
                                 <w:r>
                                   <w:rPr>
@@ -463,6 +463,7 @@
                                   <w:dataBinding w:prefixMappings="xmlns:ns0='http://purl.org/dc/elements/1.1/' xmlns:ns1='http://schemas.openxmlformats.org/package/2006/metadata/core-properties' " w:xpath="/ns1:coreProperties[1]/ns0:subject[1]" w:storeItemID="{6C3C8BC8-F283-45AE-878A-BAB7291924A1}"/>
                                   <w:text/>
                                 </w:sdtPr>
+                                <w:sdtEndPr/>
                                 <w:sdtContent>
                                   <w:p>
                                     <w:pPr>
@@ -501,6 +502,7 @@
                                   <w:dataBinding w:prefixMappings="xmlns:ns0='http://purl.org/dc/elements/1.1/' xmlns:ns1='http://schemas.openxmlformats.org/package/2006/metadata/core-properties' " w:xpath="/ns1:coreProperties[1]/ns0:creator[1]" w:storeItemID="{6C3C8BC8-F283-45AE-878A-BAB7291924A1}"/>
                                   <w:text/>
                                 </w:sdtPr>
+                                <w:sdtEndPr/>
                                 <w:sdtContent>
                                   <w:p>
                                     <w:pPr>
@@ -568,6 +570,7 @@
                             <w:dataBinding w:prefixMappings="xmlns:ns0='http://purl.org/dc/elements/1.1/' xmlns:ns1='http://schemas.openxmlformats.org/package/2006/metadata/core-properties' " w:xpath="/ns1:coreProperties[1]/ns0:subject[1]" w:storeItemID="{6C3C8BC8-F283-45AE-878A-BAB7291924A1}"/>
                             <w:text/>
                           </w:sdtPr>
+                          <w:sdtEndPr/>
                           <w:sdtContent>
                             <w:p>
                               <w:pPr>
@@ -606,6 +609,7 @@
                             <w:dataBinding w:prefixMappings="xmlns:ns0='http://purl.org/dc/elements/1.1/' xmlns:ns1='http://schemas.openxmlformats.org/package/2006/metadata/core-properties' " w:xpath="/ns1:coreProperties[1]/ns0:creator[1]" w:storeItemID="{6C3C8BC8-F283-45AE-878A-BAB7291924A1}"/>
                             <w:text/>
                           </w:sdtPr>
+                          <w:sdtEndPr/>
                           <w:sdtContent>
                             <w:p>
                               <w:pPr>
@@ -723,6 +727,7 @@
                                     <w:calendar w:val="gregorian"/>
                                   </w:date>
                                 </w:sdtPr>
+                                <w:sdtEndPr/>
                                 <w:sdtContent>
                                   <w:p>
                                     <w:pPr>
@@ -789,6 +794,7 @@
                               <w:calendar w:val="gregorian"/>
                             </w:date>
                           </w:sdtPr>
+                          <w:sdtEndPr/>
                           <w:sdtContent>
                             <w:p>
                               <w:pPr>
@@ -825,6 +831,562 @@
         </w:p>
       </w:sdtContent>
     </w:sdt>
+    <w:sdt>
+      <w:sdtPr>
+        <w:id w:val="1950653920"/>
+        <w:docPartObj>
+          <w:docPartGallery w:val="Table of Contents"/>
+          <w:docPartUnique/>
+        </w:docPartObj>
+      </w:sdtPr>
+      <w:sdtEndPr>
+        <w:rPr>
+          <w:rFonts w:ascii="Arial" w:eastAsiaTheme="minorHAnsi" w:hAnsi="Arial" w:cstheme="minorBidi"/>
+          <w:b/>
+          <w:bCs/>
+          <w:color w:val="auto"/>
+          <w:sz w:val="22"/>
+          <w:szCs w:val="22"/>
+          <w:lang w:eastAsia="en-US"/>
+        </w:rPr>
+      </w:sdtEndPr>
+      <w:sdtContent>
+        <w:p>
+          <w:pPr>
+            <w:pStyle w:val="Kopvaninhoudsopgave"/>
+          </w:pPr>
+          <w:r>
+            <w:t>Inhoud</w:t>
+          </w:r>
+        </w:p>
+        <w:p>
+          <w:pPr>
+            <w:pStyle w:val="Inhopg1"/>
+            <w:tabs>
+              <w:tab w:val="right" w:leader="dot" w:pos="9062"/>
+            </w:tabs>
+            <w:rPr>
+              <w:noProof/>
+            </w:rPr>
+          </w:pPr>
+          <w:r>
+            <w:fldChar w:fldCharType="begin"/>
+          </w:r>
+          <w:r>
+            <w:instrText xml:space="preserve"> TOC \o "1-3" \h \z \u </w:instrText>
+          </w:r>
+          <w:r>
+            <w:fldChar w:fldCharType="separate"/>
+          </w:r>
+          <w:hyperlink w:anchor="_Toc38016085" w:history="1">
+            <w:r>
+              <w:rPr>
+                <w:rStyle w:val="Hyperlink"/>
+                <w:noProof/>
+              </w:rPr>
+              <w:t>Eisen van de opdracht</w:t>
+            </w:r>
+            <w:r>
+              <w:rPr>
+                <w:noProof/>
+                <w:webHidden/>
+              </w:rPr>
+              <w:tab/>
+            </w:r>
+            <w:r>
+              <w:rPr>
+                <w:noProof/>
+                <w:webHidden/>
+              </w:rPr>
+              <w:fldChar w:fldCharType="begin"/>
+            </w:r>
+            <w:r>
+              <w:rPr>
+                <w:noProof/>
+                <w:webHidden/>
+              </w:rPr>
+              <w:instrText xml:space="preserve"> PAGEREF _Toc38016085 \h </w:instrText>
+            </w:r>
+            <w:r>
+              <w:rPr>
+                <w:noProof/>
+                <w:webHidden/>
+              </w:rPr>
+            </w:r>
+            <w:r>
+              <w:rPr>
+                <w:noProof/>
+                <w:webHidden/>
+              </w:rPr>
+              <w:fldChar w:fldCharType="separate"/>
+            </w:r>
+            <w:r>
+              <w:rPr>
+                <w:noProof/>
+                <w:webHidden/>
+              </w:rPr>
+              <w:t>3</w:t>
+            </w:r>
+            <w:r>
+              <w:rPr>
+                <w:noProof/>
+                <w:webHidden/>
+              </w:rPr>
+              <w:fldChar w:fldCharType="end"/>
+            </w:r>
+          </w:hyperlink>
+        </w:p>
+        <w:p>
+          <w:pPr>
+            <w:pStyle w:val="Inhopg1"/>
+            <w:tabs>
+              <w:tab w:val="right" w:leader="dot" w:pos="9062"/>
+            </w:tabs>
+            <w:rPr>
+              <w:noProof/>
+            </w:rPr>
+          </w:pPr>
+          <w:hyperlink w:anchor="_Toc38016086" w:history="1">
+            <w:r>
+              <w:rPr>
+                <w:rStyle w:val="Hyperlink"/>
+                <w:noProof/>
+              </w:rPr>
+              <w:t>Databasis connectie</w:t>
+            </w:r>
+            <w:r>
+              <w:rPr>
+                <w:noProof/>
+                <w:webHidden/>
+              </w:rPr>
+              <w:tab/>
+            </w:r>
+            <w:r>
+              <w:rPr>
+                <w:noProof/>
+                <w:webHidden/>
+              </w:rPr>
+              <w:fldChar w:fldCharType="begin"/>
+            </w:r>
+            <w:r>
+              <w:rPr>
+                <w:noProof/>
+                <w:webHidden/>
+              </w:rPr>
+              <w:instrText xml:space="preserve"> PAGEREF _Toc38016086 \h </w:instrText>
+            </w:r>
+            <w:r>
+              <w:rPr>
+                <w:noProof/>
+                <w:webHidden/>
+              </w:rPr>
+            </w:r>
+            <w:r>
+              <w:rPr>
+                <w:noProof/>
+                <w:webHidden/>
+              </w:rPr>
+              <w:fldChar w:fldCharType="separate"/>
+            </w:r>
+            <w:r>
+              <w:rPr>
+                <w:noProof/>
+                <w:webHidden/>
+              </w:rPr>
+              <w:t>3</w:t>
+            </w:r>
+            <w:r>
+              <w:rPr>
+                <w:noProof/>
+                <w:webHidden/>
+              </w:rPr>
+              <w:fldChar w:fldCharType="end"/>
+            </w:r>
+          </w:hyperlink>
+        </w:p>
+        <w:p>
+          <w:pPr>
+            <w:pStyle w:val="Inhopg1"/>
+            <w:tabs>
+              <w:tab w:val="right" w:leader="dot" w:pos="9062"/>
+            </w:tabs>
+            <w:rPr>
+              <w:noProof/>
+            </w:rPr>
+          </w:pPr>
+          <w:hyperlink w:anchor="_Toc38016087" w:history="1">
+            <w:r>
+              <w:rPr>
+                <w:rStyle w:val="Hyperlink"/>
+                <w:noProof/>
+              </w:rPr>
+              <w:t>Factuur aanmaken</w:t>
+            </w:r>
+            <w:r>
+              <w:rPr>
+                <w:noProof/>
+                <w:webHidden/>
+              </w:rPr>
+              <w:tab/>
+            </w:r>
+            <w:r>
+              <w:rPr>
+                <w:noProof/>
+                <w:webHidden/>
+              </w:rPr>
+              <w:fldChar w:fldCharType="begin"/>
+            </w:r>
+            <w:r>
+              <w:rPr>
+                <w:noProof/>
+                <w:webHidden/>
+              </w:rPr>
+              <w:instrText xml:space="preserve"> PAGEREF _Toc38016087 \h </w:instrText>
+            </w:r>
+            <w:r>
+              <w:rPr>
+                <w:noProof/>
+                <w:webHidden/>
+              </w:rPr>
+            </w:r>
+            <w:r>
+              <w:rPr>
+                <w:noProof/>
+                <w:webHidden/>
+              </w:rPr>
+              <w:fldChar w:fldCharType="separate"/>
+            </w:r>
+            <w:r>
+              <w:rPr>
+                <w:noProof/>
+                <w:webHidden/>
+              </w:rPr>
+              <w:t>3</w:t>
+            </w:r>
+            <w:r>
+              <w:rPr>
+                <w:noProof/>
+                <w:webHidden/>
+              </w:rPr>
+              <w:fldChar w:fldCharType="end"/>
+            </w:r>
+          </w:hyperlink>
+        </w:p>
+        <w:p>
+          <w:pPr>
+            <w:pStyle w:val="Inhopg1"/>
+            <w:tabs>
+              <w:tab w:val="right" w:leader="dot" w:pos="9062"/>
+            </w:tabs>
+            <w:rPr>
+              <w:noProof/>
+            </w:rPr>
+          </w:pPr>
+          <w:hyperlink w:anchor="_Toc38016088" w:history="1">
+            <w:r>
+              <w:rPr>
+                <w:rStyle w:val="Hyperlink"/>
+                <w:noProof/>
+              </w:rPr>
+              <w:t>Factuur aanpassen</w:t>
+            </w:r>
+            <w:r>
+              <w:rPr>
+                <w:noProof/>
+                <w:webHidden/>
+              </w:rPr>
+              <w:tab/>
+            </w:r>
+            <w:r>
+              <w:rPr>
+                <w:noProof/>
+                <w:webHidden/>
+              </w:rPr>
+              <w:fldChar w:fldCharType="begin"/>
+            </w:r>
+            <w:r>
+              <w:rPr>
+                <w:noProof/>
+                <w:webHidden/>
+              </w:rPr>
+              <w:instrText xml:space="preserve"> PAGEREF _Toc38016088 \h </w:instrText>
+            </w:r>
+            <w:r>
+              <w:rPr>
+                <w:noProof/>
+                <w:webHidden/>
+              </w:rPr>
+            </w:r>
+            <w:r>
+              <w:rPr>
+                <w:noProof/>
+                <w:webHidden/>
+              </w:rPr>
+              <w:fldChar w:fldCharType="separate"/>
+            </w:r>
+            <w:r>
+              <w:rPr>
+                <w:noProof/>
+                <w:webHidden/>
+              </w:rPr>
+              <w:t>3</w:t>
+            </w:r>
+            <w:r>
+              <w:rPr>
+                <w:noProof/>
+                <w:webHidden/>
+              </w:rPr>
+              <w:fldChar w:fldCharType="end"/>
+            </w:r>
+          </w:hyperlink>
+        </w:p>
+        <w:p>
+          <w:pPr>
+            <w:pStyle w:val="Inhopg1"/>
+            <w:tabs>
+              <w:tab w:val="right" w:leader="dot" w:pos="9062"/>
+            </w:tabs>
+            <w:rPr>
+              <w:noProof/>
+            </w:rPr>
+          </w:pPr>
+          <w:hyperlink w:anchor="_Toc38016089" w:history="1">
+            <w:r>
+              <w:rPr>
+                <w:rStyle w:val="Hyperlink"/>
+                <w:noProof/>
+              </w:rPr>
+              <w:t>Factuur verwijderen</w:t>
+            </w:r>
+            <w:r>
+              <w:rPr>
+                <w:noProof/>
+                <w:webHidden/>
+              </w:rPr>
+              <w:tab/>
+            </w:r>
+            <w:r>
+              <w:rPr>
+                <w:noProof/>
+                <w:webHidden/>
+              </w:rPr>
+              <w:fldChar w:fldCharType="begin"/>
+            </w:r>
+            <w:r>
+              <w:rPr>
+                <w:noProof/>
+                <w:webHidden/>
+              </w:rPr>
+              <w:instrText xml:space="preserve"> PAGEREF _Toc38016089 \h </w:instrText>
+            </w:r>
+            <w:r>
+              <w:rPr>
+                <w:noProof/>
+                <w:webHidden/>
+              </w:rPr>
+            </w:r>
+            <w:r>
+              <w:rPr>
+                <w:noProof/>
+                <w:webHidden/>
+              </w:rPr>
+              <w:fldChar w:fldCharType="separate"/>
+            </w:r>
+            <w:r>
+              <w:rPr>
+                <w:noProof/>
+                <w:webHidden/>
+              </w:rPr>
+              <w:t>3</w:t>
+            </w:r>
+            <w:r>
+              <w:rPr>
+                <w:noProof/>
+                <w:webHidden/>
+              </w:rPr>
+              <w:fldChar w:fldCharType="end"/>
+            </w:r>
+          </w:hyperlink>
+        </w:p>
+        <w:p>
+          <w:pPr>
+            <w:pStyle w:val="Inhopg1"/>
+            <w:tabs>
+              <w:tab w:val="right" w:leader="dot" w:pos="9062"/>
+            </w:tabs>
+            <w:rPr>
+              <w:noProof/>
+            </w:rPr>
+          </w:pPr>
+          <w:hyperlink w:anchor="_Toc38016090" w:history="1">
+            <w:r>
+              <w:rPr>
+                <w:rStyle w:val="Hyperlink"/>
+                <w:noProof/>
+              </w:rPr>
+              <w:t>Factuur ophalen</w:t>
+            </w:r>
+            <w:r>
+              <w:rPr>
+                <w:noProof/>
+                <w:webHidden/>
+              </w:rPr>
+              <w:tab/>
+            </w:r>
+            <w:r>
+              <w:rPr>
+                <w:noProof/>
+                <w:webHidden/>
+              </w:rPr>
+              <w:fldChar w:fldCharType="begin"/>
+            </w:r>
+            <w:r>
+              <w:rPr>
+                <w:noProof/>
+                <w:webHidden/>
+              </w:rPr>
+              <w:instrText xml:space="preserve"> PAGEREF _Toc38016090 \h </w:instrText>
+            </w:r>
+            <w:r>
+              <w:rPr>
+                <w:noProof/>
+                <w:webHidden/>
+              </w:rPr>
+            </w:r>
+            <w:r>
+              <w:rPr>
+                <w:noProof/>
+                <w:webHidden/>
+              </w:rPr>
+              <w:fldChar w:fldCharType="separate"/>
+            </w:r>
+            <w:r>
+              <w:rPr>
+                <w:noProof/>
+                <w:webHidden/>
+              </w:rPr>
+              <w:t>3</w:t>
+            </w:r>
+            <w:r>
+              <w:rPr>
+                <w:noProof/>
+                <w:webHidden/>
+              </w:rPr>
+              <w:fldChar w:fldCharType="end"/>
+            </w:r>
+          </w:hyperlink>
+        </w:p>
+        <w:p>
+          <w:pPr>
+            <w:pStyle w:val="Inhopg1"/>
+            <w:tabs>
+              <w:tab w:val="right" w:leader="dot" w:pos="9062"/>
+            </w:tabs>
+            <w:rPr>
+              <w:noProof/>
+            </w:rPr>
+          </w:pPr>
+          <w:hyperlink w:anchor="_Toc38016091" w:history="1">
+            <w:r>
+              <w:rPr>
+                <w:rStyle w:val="Hyperlink"/>
+                <w:noProof/>
+              </w:rPr>
+              <w:t>Factuur opsturen</w:t>
+            </w:r>
+            <w:r>
+              <w:rPr>
+                <w:noProof/>
+                <w:webHidden/>
+              </w:rPr>
+              <w:tab/>
+            </w:r>
+            <w:r>
+              <w:rPr>
+                <w:noProof/>
+                <w:webHidden/>
+              </w:rPr>
+              <w:fldChar w:fldCharType="begin"/>
+            </w:r>
+            <w:r>
+              <w:rPr>
+                <w:noProof/>
+                <w:webHidden/>
+              </w:rPr>
+              <w:instrText xml:space="preserve"> PAGEREF _Toc38016091 \h </w:instrText>
+            </w:r>
+            <w:r>
+              <w:rPr>
+                <w:noProof/>
+                <w:webHidden/>
+              </w:rPr>
+            </w:r>
+            <w:r>
+              <w:rPr>
+                <w:noProof/>
+                <w:webHidden/>
+              </w:rPr>
+              <w:fldChar w:fldCharType="separate"/>
+            </w:r>
+            <w:r>
+              <w:rPr>
+                <w:noProof/>
+                <w:webHidden/>
+              </w:rPr>
+              <w:t>3</w:t>
+            </w:r>
+            <w:r>
+              <w:rPr>
+                <w:noProof/>
+                <w:webHidden/>
+              </w:rPr>
+              <w:fldChar w:fldCharType="end"/>
+            </w:r>
+          </w:hyperlink>
+        </w:p>
+        <w:p>
+          <w:r>
+            <w:rPr>
+              <w:b/>
+              <w:bCs/>
+            </w:rPr>
+            <w:fldChar w:fldCharType="end"/>
+          </w:r>
+        </w:p>
+      </w:sdtContent>
+    </w:sdt>
+    <w:p/>
+    <w:p/>
+    <w:p/>
+    <w:p/>
+    <w:p/>
+    <w:p/>
+    <w:p/>
+    <w:p/>
+    <w:p/>
+    <w:p/>
+    <w:p/>
+    <w:p/>
+    <w:p/>
+    <w:p/>
+    <w:p/>
+    <w:p/>
+    <w:p/>
+    <w:p/>
+    <w:p/>
+    <w:p/>
+    <w:p/>
+    <w:p/>
+    <w:p/>
+    <w:p/>
+    <w:p/>
+    <w:p/>
+    <w:p/>
+    <w:p/>
+    <w:p/>
+    <w:p/>
+    <w:p/>
+    <w:p/>
     <w:tbl>
       <w:tblPr>
         <w:tblStyle w:val="Tabelraster"/>
@@ -856,7 +1418,6 @@
                 <w:sz w:val="24"/>
                 <w:szCs w:val="24"/>
               </w:rPr>
-              <w:lastRenderedPageBreak/>
               <w:t>Versie</w:t>
             </w:r>
           </w:p>
@@ -1025,6 +1586,97 @@
           </w:tcPr>
           <w:p>
             <w:pPr>
+              <w:rPr>
+                <w:rFonts w:cs="Arial"/>
+                <w:sz w:val="24"/>
+                <w:szCs w:val="24"/>
+              </w:rPr>
+            </w:pPr>
+            <w:r>
+              <w:rPr>
+                <w:rFonts w:cs="Arial"/>
+                <w:sz w:val="24"/>
+                <w:szCs w:val="24"/>
+              </w:rPr>
+              <w:t>1.1</w:t>
+            </w:r>
+          </w:p>
+        </w:tc>
+        <w:tc>
+          <w:tcPr>
+            <w:tcW w:w="2265" w:type="dxa"/>
+          </w:tcPr>
+          <w:p>
+            <w:pPr>
+              <w:rPr>
+                <w:rFonts w:cs="Arial"/>
+                <w:sz w:val="24"/>
+                <w:szCs w:val="24"/>
+              </w:rPr>
+            </w:pPr>
+            <w:r>
+              <w:rPr>
+                <w:rFonts w:cs="Arial"/>
+                <w:sz w:val="24"/>
+                <w:szCs w:val="24"/>
+              </w:rPr>
+              <w:t>Jeffrey Meijer</w:t>
+            </w:r>
+          </w:p>
+        </w:tc>
+        <w:tc>
+          <w:tcPr>
+            <w:tcW w:w="2266" w:type="dxa"/>
+          </w:tcPr>
+          <w:p>
+            <w:pPr>
+              <w:rPr>
+                <w:rFonts w:cs="Arial"/>
+                <w:sz w:val="24"/>
+                <w:szCs w:val="24"/>
+              </w:rPr>
+            </w:pPr>
+            <w:r>
+              <w:rPr>
+                <w:rFonts w:cs="Arial"/>
+                <w:sz w:val="24"/>
+                <w:szCs w:val="24"/>
+              </w:rPr>
+              <w:t>Inhoudsopgave, Eisen van opdracht en een paar functionele blokken toegevoegd</w:t>
+            </w:r>
+          </w:p>
+        </w:tc>
+        <w:tc>
+          <w:tcPr>
+            <w:tcW w:w="2266" w:type="dxa"/>
+          </w:tcPr>
+          <w:p>
+            <w:pPr>
+              <w:rPr>
+                <w:rFonts w:cs="Arial"/>
+                <w:sz w:val="24"/>
+                <w:szCs w:val="24"/>
+              </w:rPr>
+            </w:pPr>
+            <w:r>
+              <w:rPr>
+                <w:rFonts w:cs="Arial"/>
+                <w:sz w:val="24"/>
+                <w:szCs w:val="24"/>
+              </w:rPr>
+              <w:t>17-04-2020</w:t>
+            </w:r>
+          </w:p>
+        </w:tc>
+      </w:tr>
+      <w:tr>
+        <w:tc>
+          <w:tcPr>
+            <w:tcW w:w="2265" w:type="dxa"/>
+          </w:tcPr>
+          <w:p>
+            <w:pPr>
+              <w:jc w:val="both"/>
               <w:rPr>
                 <w:rFonts w:cs="Arial"/>
                 <w:sz w:val="24"/>
@@ -1083,7 +1735,6 @@
           </w:tcPr>
           <w:p>
             <w:pPr>
-              <w:jc w:val="both"/>
               <w:rPr>
                 <w:rFonts w:cs="Arial"/>
                 <w:sz w:val="24"/>
@@ -1309,71 +1960,15 @@
           </w:p>
         </w:tc>
       </w:tr>
-      <w:tr>
-        <w:tc>
-          <w:tcPr>
-            <w:tcW w:w="2265" w:type="dxa"/>
-          </w:tcPr>
-          <w:p>
-            <w:pPr>
-              <w:rPr>
-                <w:rFonts w:cs="Arial"/>
-                <w:sz w:val="24"/>
-                <w:szCs w:val="24"/>
-              </w:rPr>
-            </w:pPr>
-          </w:p>
-        </w:tc>
-        <w:tc>
-          <w:tcPr>
-            <w:tcW w:w="2265" w:type="dxa"/>
-          </w:tcPr>
-          <w:p>
-            <w:pPr>
-              <w:rPr>
-                <w:rFonts w:cs="Arial"/>
-                <w:sz w:val="24"/>
-                <w:szCs w:val="24"/>
-              </w:rPr>
-            </w:pPr>
-          </w:p>
-        </w:tc>
-        <w:tc>
-          <w:tcPr>
-            <w:tcW w:w="2266" w:type="dxa"/>
-          </w:tcPr>
-          <w:p>
-            <w:pPr>
-              <w:rPr>
-                <w:rFonts w:cs="Arial"/>
-                <w:sz w:val="24"/>
-                <w:szCs w:val="24"/>
-              </w:rPr>
-            </w:pPr>
-          </w:p>
-        </w:tc>
-        <w:tc>
-          <w:tcPr>
-            <w:tcW w:w="2266" w:type="dxa"/>
-          </w:tcPr>
-          <w:p>
-            <w:pPr>
-              <w:rPr>
-                <w:rFonts w:cs="Arial"/>
-                <w:sz w:val="24"/>
-                <w:szCs w:val="24"/>
-              </w:rPr>
-            </w:pPr>
-          </w:p>
-        </w:tc>
-      </w:tr>
     </w:tbl>
     <w:p/>
-    <w:p/>
+    <w:p>
+      <w:bookmarkStart w:id="0" w:name="_GoBack"/>
+      <w:bookmarkEnd w:id="0"/>
+    </w:p>
     <w:p/>
     <w:p>
       <w:pPr>
-        <w:jc w:val="left"/>
         <w:rPr>
           <w:sz w:val="32"/>
           <w:szCs w:val="32"/>
@@ -1386,13 +1981,8 @@
         </w:rPr>
         <w:t>Contactgegevens:</w:t>
       </w:r>
-      <w:bookmarkStart w:id="0" w:name="_GoBack"/>
-      <w:bookmarkEnd w:id="0"/>
     </w:p>
     <w:p>
-      <w:pPr>
-        <w:jc w:val="left"/>
-      </w:pPr>
       <w:r>
         <w:t>Bram van Rhee</w:t>
       </w:r>
@@ -1404,16 +1994,12 @@
           <w:ilvl w:val="0"/>
           <w:numId w:val="1"/>
         </w:numPr>
-        <w:jc w:val="left"/>
       </w:pPr>
       <w:r>
         <w:t xml:space="preserve">Telefoonnummer: </w:t>
       </w:r>
     </w:p>
     <w:p>
-      <w:pPr>
-        <w:jc w:val="left"/>
-      </w:pPr>
       <w:r>
         <w:t>Jordan Groothuizen</w:t>
       </w:r>
@@ -1425,7 +2011,6 @@
           <w:ilvl w:val="0"/>
           <w:numId w:val="1"/>
         </w:numPr>
-        <w:jc w:val="left"/>
       </w:pPr>
       <w:r>
         <w:t xml:space="preserve">Telefoonnummer: </w:t>
@@ -1472,6 +2057,141 @@
         <w:jc w:val="both"/>
       </w:pPr>
     </w:p>
+    <w:p>
+      <w:pPr>
+        <w:pStyle w:val="Kop1"/>
+      </w:pPr>
+      <w:bookmarkStart w:id="1" w:name="_Toc38016085"/>
+      <w:r>
+        <w:t>Eisen van de opdracht</w:t>
+      </w:r>
+      <w:bookmarkEnd w:id="1"/>
+    </w:p>
+    <w:p/>
+    <w:p>
+      <w:r>
+        <w:t>Minimaal 12 functionele blokken die zijn beschreven in dit document.</w:t>
+      </w:r>
+    </w:p>
+    <w:p>
+      <w:r>
+        <w:t>Technisch ontwerp</w:t>
+      </w:r>
+    </w:p>
+    <w:p>
+      <w:r>
+        <w:t>Functioneel ontwerp</w:t>
+      </w:r>
+    </w:p>
+    <w:p>
+      <w:r>
+        <w:t>Opdrachten/blokken moeten ingedeeld worden in sprints (minimaal 2 sprints)</w:t>
+      </w:r>
+    </w:p>
+    <w:p>
+      <w:r>
+        <w:t xml:space="preserve">De functionele blokken moeten aangegeven worden door branches (voor elke blok moet je met een andere </w:t>
+      </w:r>
+      <w:proofErr w:type="spellStart"/>
+      <w:r>
+        <w:t>branch</w:t>
+      </w:r>
+      <w:proofErr w:type="spellEnd"/>
+      <w:r>
+        <w:t xml:space="preserve"> werken). Deze branches worden dan aan het eind van de sprint </w:t>
+      </w:r>
+      <w:proofErr w:type="spellStart"/>
+      <w:r>
+        <w:t>gemerged</w:t>
+      </w:r>
+      <w:proofErr w:type="spellEnd"/>
+      <w:r>
+        <w:t xml:space="preserve"> in de “master” </w:t>
+      </w:r>
+      <w:proofErr w:type="spellStart"/>
+      <w:r>
+        <w:t>branch</w:t>
+      </w:r>
+      <w:proofErr w:type="spellEnd"/>
+      <w:r>
+        <w:t>.</w:t>
+      </w:r>
+    </w:p>
+    <w:p>
+      <w:r>
+        <w:t>Code moet netjes en leesbaar zijn.</w:t>
+      </w:r>
+    </w:p>
+    <w:p/>
+    <w:p/>
+    <w:p>
+      <w:pPr>
+        <w:pStyle w:val="Kop1"/>
+      </w:pPr>
+      <w:bookmarkStart w:id="2" w:name="_Toc38016086"/>
+      <w:r>
+        <w:t>Databasis connectie</w:t>
+      </w:r>
+      <w:bookmarkEnd w:id="2"/>
+    </w:p>
+    <w:p/>
+    <w:p>
+      <w:pPr>
+        <w:pStyle w:val="Kop1"/>
+      </w:pPr>
+      <w:bookmarkStart w:id="3" w:name="_Toc38016087"/>
+      <w:r>
+        <w:t>Factuur aanmaken</w:t>
+      </w:r>
+      <w:bookmarkEnd w:id="3"/>
+    </w:p>
+    <w:p/>
+    <w:p>
+      <w:pPr>
+        <w:pStyle w:val="Kop1"/>
+      </w:pPr>
+      <w:bookmarkStart w:id="4" w:name="_Toc38016088"/>
+      <w:r>
+        <w:t>Factuur aanpassen</w:t>
+      </w:r>
+      <w:bookmarkEnd w:id="4"/>
+    </w:p>
+    <w:p/>
+    <w:p>
+      <w:pPr>
+        <w:pStyle w:val="Kop1"/>
+      </w:pPr>
+      <w:bookmarkStart w:id="5" w:name="_Toc38016089"/>
+      <w:r>
+        <w:t>Factuur verwijderen</w:t>
+      </w:r>
+      <w:bookmarkEnd w:id="5"/>
+    </w:p>
+    <w:p/>
+    <w:p>
+      <w:pPr>
+        <w:pStyle w:val="Kop1"/>
+      </w:pPr>
+      <w:bookmarkStart w:id="6" w:name="_Toc38016090"/>
+      <w:r>
+        <w:lastRenderedPageBreak/>
+        <w:t>Factuur ophalen</w:t>
+      </w:r>
+      <w:bookmarkEnd w:id="6"/>
+    </w:p>
+    <w:p/>
+    <w:p>
+      <w:pPr>
+        <w:pStyle w:val="Kop1"/>
+      </w:pPr>
+      <w:bookmarkStart w:id="7" w:name="_Toc38016091"/>
+      <w:r>
+        <w:t>Factuur opsturen</w:t>
+      </w:r>
+      <w:bookmarkEnd w:id="7"/>
+    </w:p>
+    <w:p/>
+    <w:p/>
     <w:sectPr>
       <w:footerReference w:type="default" r:id="rId9"/>
       <w:pgSz w:w="11906" w:h="16838"/>
@@ -1520,6 +2240,7 @@
         <w:docPartUnique/>
       </w:docPartObj>
     </w:sdtPr>
+    <w:sdtEndPr/>
     <w:sdtContent>
       <w:p>
         <w:pPr>
@@ -1681,7 +2402,7 @@
           </mc:AlternateContent>
         </w:r>
         <w:r>
-          <w:t>V1.0</w:t>
+          <w:t>V1.1</w:t>
         </w:r>
       </w:p>
     </w:sdtContent>
@@ -1958,6 +2679,7 @@
     <w:lsdException w:name="HTML Sample" w:semiHidden="1" w:unhideWhenUsed="1"/>
     <w:lsdException w:name="HTML Typewriter" w:semiHidden="1" w:unhideWhenUsed="1"/>
     <w:lsdException w:name="HTML Variable" w:semiHidden="1" w:unhideWhenUsed="1"/>
+    <w:lsdException w:name="Normal Table" w:semiHidden="1" w:unhideWhenUsed="1"/>
     <w:lsdException w:name="annotation subject" w:semiHidden="1" w:unhideWhenUsed="1"/>
     <w:lsdException w:name="No List" w:semiHidden="1" w:unhideWhenUsed="1"/>
     <w:lsdException w:name="Outline List 1" w:semiHidden="1" w:unhideWhenUsed="1"/>
@@ -2003,9 +2725,11 @@
     <w:lsdException w:name="Table Subtle 1" w:semiHidden="1" w:unhideWhenUsed="1"/>
     <w:lsdException w:name="Table Subtle 2" w:semiHidden="1" w:unhideWhenUsed="1"/>
     <w:lsdException w:name="Table Web 1" w:semiHidden="1" w:unhideWhenUsed="1"/>
+    <w:lsdException w:name="Table Web 2" w:semiHidden="1" w:unhideWhenUsed="1"/>
     <w:lsdException w:name="Table Web 3" w:semiHidden="1" w:unhideWhenUsed="1"/>
     <w:lsdException w:name="Balloon Text" w:semiHidden="1" w:unhideWhenUsed="1"/>
     <w:lsdException w:name="Table Grid" w:uiPriority="39"/>
+    <w:lsdException w:name="Table Theme" w:semiHidden="1" w:unhideWhenUsed="1"/>
     <w:lsdException w:name="Placeholder Text" w:semiHidden="1"/>
     <w:lsdException w:name="No Spacing" w:uiPriority="1" w:qFormat="1"/>
     <w:lsdException w:name="Light Shading" w:uiPriority="60"/>
@@ -2231,10 +2955,7 @@
   <w:style w:type="paragraph" w:default="1" w:styleId="Standaard">
     <w:name w:val="Normal"/>
     <w:qFormat/>
-    <w:rsid w:val="00D01E93"/>
-    <w:pPr>
-      <w:jc w:val="center"/>
-    </w:pPr>
+    <w:rsid w:val="0007519F"/>
     <w:rPr>
       <w:rFonts w:ascii="Arial" w:hAnsi="Arial"/>
     </w:rPr>
@@ -2246,7 +2967,7 @@
     <w:link w:val="Kop1Char"/>
     <w:uiPriority w:val="9"/>
     <w:qFormat/>
-    <w:rsid w:val="00D01E93"/>
+    <w:rsid w:val="0007519F"/>
     <w:pPr>
       <w:keepNext/>
       <w:keepLines/>
@@ -2254,10 +2975,32 @@
       <w:outlineLvl w:val="0"/>
     </w:pPr>
     <w:rPr>
-      <w:rFonts w:asciiTheme="majorHAnsi" w:eastAsiaTheme="majorEastAsia" w:hAnsiTheme="majorHAnsi" w:cstheme="majorBidi"/>
+      <w:rFonts w:eastAsiaTheme="majorEastAsia" w:cstheme="majorBidi"/>
       <w:color w:val="2F5496" w:themeColor="accent1" w:themeShade="BF"/>
       <w:sz w:val="32"/>
       <w:szCs w:val="32"/>
+    </w:rPr>
+  </w:style>
+  <w:style w:type="paragraph" w:styleId="Kop2">
+    <w:name w:val="heading 2"/>
+    <w:basedOn w:val="Standaard"/>
+    <w:next w:val="Standaard"/>
+    <w:link w:val="Kop2Char"/>
+    <w:uiPriority w:val="9"/>
+    <w:unhideWhenUsed/>
+    <w:qFormat/>
+    <w:rsid w:val="0007519F"/>
+    <w:pPr>
+      <w:keepNext/>
+      <w:keepLines/>
+      <w:spacing w:before="40" w:after="0"/>
+      <w:outlineLvl w:val="1"/>
+    </w:pPr>
+    <w:rPr>
+      <w:rFonts w:asciiTheme="majorHAnsi" w:eastAsiaTheme="majorEastAsia" w:hAnsiTheme="majorHAnsi" w:cstheme="majorBidi"/>
+      <w:color w:val="2F5496" w:themeColor="accent1" w:themeShade="BF"/>
+      <w:sz w:val="26"/>
+      <w:szCs w:val="26"/>
     </w:rPr>
   </w:style>
   <w:style w:type="character" w:default="1" w:styleId="Standaardalinea-lettertype">
@@ -2292,9 +3035,9 @@
     <w:basedOn w:val="Standaardalinea-lettertype"/>
     <w:link w:val="Kop1"/>
     <w:uiPriority w:val="9"/>
-    <w:rsid w:val="00D01E93"/>
+    <w:rsid w:val="0007519F"/>
     <w:rPr>
-      <w:rFonts w:asciiTheme="majorHAnsi" w:eastAsiaTheme="majorEastAsia" w:hAnsiTheme="majorHAnsi" w:cstheme="majorBidi"/>
+      <w:rFonts w:ascii="Arial" w:eastAsiaTheme="majorEastAsia" w:hAnsi="Arial" w:cstheme="majorBidi"/>
       <w:color w:val="2F5496" w:themeColor="accent1" w:themeShade="BF"/>
       <w:sz w:val="32"/>
       <w:szCs w:val="32"/>
@@ -2438,6 +3181,58 @@
       <w:ind w:left="720"/>
       <w:contextualSpacing/>
     </w:pPr>
+  </w:style>
+  <w:style w:type="character" w:customStyle="1" w:styleId="Kop2Char">
+    <w:name w:val="Kop 2 Char"/>
+    <w:basedOn w:val="Standaardalinea-lettertype"/>
+    <w:link w:val="Kop2"/>
+    <w:uiPriority w:val="9"/>
+    <w:rsid w:val="0007519F"/>
+    <w:rPr>
+      <w:rFonts w:asciiTheme="majorHAnsi" w:eastAsiaTheme="majorEastAsia" w:hAnsiTheme="majorHAnsi" w:cstheme="majorBidi"/>
+      <w:color w:val="2F5496" w:themeColor="accent1" w:themeShade="BF"/>
+      <w:sz w:val="26"/>
+      <w:szCs w:val="26"/>
+    </w:rPr>
+  </w:style>
+  <w:style w:type="paragraph" w:styleId="Kopvaninhoudsopgave">
+    <w:name w:val="TOC Heading"/>
+    <w:basedOn w:val="Kop1"/>
+    <w:next w:val="Standaard"/>
+    <w:uiPriority w:val="39"/>
+    <w:unhideWhenUsed/>
+    <w:qFormat/>
+    <w:rsid w:val="007E7A39"/>
+    <w:pPr>
+      <w:outlineLvl w:val="9"/>
+    </w:pPr>
+    <w:rPr>
+      <w:rFonts w:asciiTheme="majorHAnsi" w:hAnsiTheme="majorHAnsi"/>
+      <w:lang w:eastAsia="nl-NL"/>
+    </w:rPr>
+  </w:style>
+  <w:style w:type="paragraph" w:styleId="Inhopg1">
+    <w:name w:val="toc 1"/>
+    <w:basedOn w:val="Standaard"/>
+    <w:next w:val="Standaard"/>
+    <w:autoRedefine/>
+    <w:uiPriority w:val="39"/>
+    <w:unhideWhenUsed/>
+    <w:rsid w:val="007E7A39"/>
+    <w:pPr>
+      <w:spacing w:after="100"/>
+    </w:pPr>
+  </w:style>
+  <w:style w:type="character" w:styleId="Hyperlink">
+    <w:name w:val="Hyperlink"/>
+    <w:basedOn w:val="Standaardalinea-lettertype"/>
+    <w:uiPriority w:val="99"/>
+    <w:unhideWhenUsed/>
+    <w:rsid w:val="007E7A39"/>
+    <w:rPr>
+      <w:color w:val="0563C1" w:themeColor="hyperlink"/>
+      <w:u w:val="single"/>
+    </w:rPr>
   </w:style>
 </w:styles>
 </file>
@@ -2761,7 +3556,7 @@
 </file>
 
 <file path=customXml/itemProps2.xml><?xml version="1.0" encoding="utf-8"?>
-<ds:datastoreItem xmlns:ds="http://schemas.openxmlformats.org/officeDocument/2006/customXml" ds:itemID="{C872CBEE-76BF-4EDC-9218-712472535725}">
+<ds:datastoreItem xmlns:ds="http://schemas.openxmlformats.org/officeDocument/2006/customXml" ds:itemID="{F60F5DC1-ED30-4AFB-A195-194ADA1D25BF}">
   <ds:schemaRefs>
     <ds:schemaRef ds:uri="http://schemas.openxmlformats.org/officeDocument/2006/bibliography"/>
   </ds:schemaRefs>

</xml_diff>

<commit_message>
Functionele blokken ingevuld met informatie
</commit_message>
<xml_diff>
--- a/Definitiestudie.docx
+++ b/Definitiestudie.docx
@@ -833,6 +833,13 @@
     </w:sdt>
     <w:sdt>
       <w:sdtPr>
+        <w:rPr>
+          <w:rFonts w:ascii="Arial" w:eastAsiaTheme="minorHAnsi" w:hAnsi="Arial" w:cstheme="minorBidi"/>
+          <w:color w:val="auto"/>
+          <w:sz w:val="22"/>
+          <w:szCs w:val="22"/>
+          <w:lang w:eastAsia="en-US"/>
+        </w:rPr>
         <w:id w:val="1950653920"/>
         <w:docPartObj>
           <w:docPartGallery w:val="Table of Contents"/>
@@ -841,13 +848,8 @@
       </w:sdtPr>
       <w:sdtEndPr>
         <w:rPr>
-          <w:rFonts w:ascii="Arial" w:eastAsiaTheme="minorHAnsi" w:hAnsi="Arial" w:cstheme="minorBidi"/>
           <w:b/>
           <w:bCs/>
-          <w:color w:val="auto"/>
-          <w:sz w:val="22"/>
-          <w:szCs w:val="22"/>
-          <w:lang w:eastAsia="en-US"/>
         </w:rPr>
       </w:sdtEndPr>
       <w:sdtContent>
@@ -866,7 +868,9 @@
               <w:tab w:val="right" w:leader="dot" w:pos="9062"/>
             </w:tabs>
             <w:rPr>
+              <w:rFonts w:asciiTheme="minorHAnsi" w:eastAsiaTheme="minorEastAsia" w:hAnsiTheme="minorHAnsi"/>
               <w:noProof/>
+              <w:lang w:eastAsia="nl-NL"/>
             </w:rPr>
           </w:pPr>
           <w:r>
@@ -878,7 +882,7 @@
           <w:r>
             <w:fldChar w:fldCharType="separate"/>
           </w:r>
-          <w:hyperlink w:anchor="_Toc38016085" w:history="1">
+          <w:hyperlink w:anchor="_Toc39653741" w:history="1">
             <w:r>
               <w:rPr>
                 <w:rStyle w:val="Hyperlink"/>
@@ -905,7 +909,7 @@
                 <w:noProof/>
                 <w:webHidden/>
               </w:rPr>
-              <w:instrText xml:space="preserve"> PAGEREF _Toc38016085 \h </w:instrText>
+              <w:instrText xml:space="preserve"> PAGEREF _Toc39653741 \h </w:instrText>
             </w:r>
             <w:r>
               <w:rPr>
@@ -943,10 +947,12 @@
               <w:tab w:val="right" w:leader="dot" w:pos="9062"/>
             </w:tabs>
             <w:rPr>
+              <w:rFonts w:asciiTheme="minorHAnsi" w:eastAsiaTheme="minorEastAsia" w:hAnsiTheme="minorHAnsi"/>
               <w:noProof/>
+              <w:lang w:eastAsia="nl-NL"/>
             </w:rPr>
           </w:pPr>
-          <w:hyperlink w:anchor="_Toc38016086" w:history="1">
+          <w:hyperlink w:anchor="_Toc39653742" w:history="1">
             <w:r>
               <w:rPr>
                 <w:rStyle w:val="Hyperlink"/>
@@ -973,7 +979,7 @@
                 <w:noProof/>
                 <w:webHidden/>
               </w:rPr>
-              <w:instrText xml:space="preserve"> PAGEREF _Toc38016086 \h </w:instrText>
+              <w:instrText xml:space="preserve"> PAGEREF _Toc39653742 \h </w:instrText>
             </w:r>
             <w:r>
               <w:rPr>
@@ -1011,10 +1017,12 @@
               <w:tab w:val="right" w:leader="dot" w:pos="9062"/>
             </w:tabs>
             <w:rPr>
+              <w:rFonts w:asciiTheme="minorHAnsi" w:eastAsiaTheme="minorEastAsia" w:hAnsiTheme="minorHAnsi"/>
               <w:noProof/>
+              <w:lang w:eastAsia="nl-NL"/>
             </w:rPr>
           </w:pPr>
-          <w:hyperlink w:anchor="_Toc38016087" w:history="1">
+          <w:hyperlink w:anchor="_Toc39653743" w:history="1">
             <w:r>
               <w:rPr>
                 <w:rStyle w:val="Hyperlink"/>
@@ -1041,7 +1049,7 @@
                 <w:noProof/>
                 <w:webHidden/>
               </w:rPr>
-              <w:instrText xml:space="preserve"> PAGEREF _Toc38016087 \h </w:instrText>
+              <w:instrText xml:space="preserve"> PAGEREF _Toc39653743 \h </w:instrText>
             </w:r>
             <w:r>
               <w:rPr>
@@ -1079,10 +1087,12 @@
               <w:tab w:val="right" w:leader="dot" w:pos="9062"/>
             </w:tabs>
             <w:rPr>
+              <w:rFonts w:asciiTheme="minorHAnsi" w:eastAsiaTheme="minorEastAsia" w:hAnsiTheme="minorHAnsi"/>
               <w:noProof/>
+              <w:lang w:eastAsia="nl-NL"/>
             </w:rPr>
           </w:pPr>
-          <w:hyperlink w:anchor="_Toc38016088" w:history="1">
+          <w:hyperlink w:anchor="_Toc39653744" w:history="1">
             <w:r>
               <w:rPr>
                 <w:rStyle w:val="Hyperlink"/>
@@ -1109,7 +1119,7 @@
                 <w:noProof/>
                 <w:webHidden/>
               </w:rPr>
-              <w:instrText xml:space="preserve"> PAGEREF _Toc38016088 \h </w:instrText>
+              <w:instrText xml:space="preserve"> PAGEREF _Toc39653744 \h </w:instrText>
             </w:r>
             <w:r>
               <w:rPr>
@@ -1147,10 +1157,12 @@
               <w:tab w:val="right" w:leader="dot" w:pos="9062"/>
             </w:tabs>
             <w:rPr>
+              <w:rFonts w:asciiTheme="minorHAnsi" w:eastAsiaTheme="minorEastAsia" w:hAnsiTheme="minorHAnsi"/>
               <w:noProof/>
+              <w:lang w:eastAsia="nl-NL"/>
             </w:rPr>
           </w:pPr>
-          <w:hyperlink w:anchor="_Toc38016089" w:history="1">
+          <w:hyperlink w:anchor="_Toc39653745" w:history="1">
             <w:r>
               <w:rPr>
                 <w:rStyle w:val="Hyperlink"/>
@@ -1177,7 +1189,7 @@
                 <w:noProof/>
                 <w:webHidden/>
               </w:rPr>
-              <w:instrText xml:space="preserve"> PAGEREF _Toc38016089 \h </w:instrText>
+              <w:instrText xml:space="preserve"> PAGEREF _Toc39653745 \h </w:instrText>
             </w:r>
             <w:r>
               <w:rPr>
@@ -1215,10 +1227,12 @@
               <w:tab w:val="right" w:leader="dot" w:pos="9062"/>
             </w:tabs>
             <w:rPr>
+              <w:rFonts w:asciiTheme="minorHAnsi" w:eastAsiaTheme="minorEastAsia" w:hAnsiTheme="minorHAnsi"/>
               <w:noProof/>
+              <w:lang w:eastAsia="nl-NL"/>
             </w:rPr>
           </w:pPr>
-          <w:hyperlink w:anchor="_Toc38016090" w:history="1">
+          <w:hyperlink w:anchor="_Toc39653746" w:history="1">
             <w:r>
               <w:rPr>
                 <w:rStyle w:val="Hyperlink"/>
@@ -1245,7 +1259,7 @@
                 <w:noProof/>
                 <w:webHidden/>
               </w:rPr>
-              <w:instrText xml:space="preserve"> PAGEREF _Toc38016090 \h </w:instrText>
+              <w:instrText xml:space="preserve"> PAGEREF _Toc39653746 \h </w:instrText>
             </w:r>
             <w:r>
               <w:rPr>
@@ -1283,10 +1297,12 @@
               <w:tab w:val="right" w:leader="dot" w:pos="9062"/>
             </w:tabs>
             <w:rPr>
+              <w:rFonts w:asciiTheme="minorHAnsi" w:eastAsiaTheme="minorEastAsia" w:hAnsiTheme="minorHAnsi"/>
               <w:noProof/>
+              <w:lang w:eastAsia="nl-NL"/>
             </w:rPr>
           </w:pPr>
-          <w:hyperlink w:anchor="_Toc38016091" w:history="1">
+          <w:hyperlink w:anchor="_Toc39653747" w:history="1">
             <w:r>
               <w:rPr>
                 <w:rStyle w:val="Hyperlink"/>
@@ -1313,7 +1329,7 @@
                 <w:noProof/>
                 <w:webHidden/>
               </w:rPr>
-              <w:instrText xml:space="preserve"> PAGEREF _Toc38016091 \h </w:instrText>
+              <w:instrText xml:space="preserve"> PAGEREF _Toc39653747 \h </w:instrText>
             </w:r>
             <w:r>
               <w:rPr>
@@ -1333,7 +1349,147 @@
                 <w:noProof/>
                 <w:webHidden/>
               </w:rPr>
-              <w:t>3</w:t>
+              <w:t>4</w:t>
+            </w:r>
+            <w:r>
+              <w:rPr>
+                <w:noProof/>
+                <w:webHidden/>
+              </w:rPr>
+              <w:fldChar w:fldCharType="end"/>
+            </w:r>
+          </w:hyperlink>
+        </w:p>
+        <w:p>
+          <w:pPr>
+            <w:pStyle w:val="Inhopg1"/>
+            <w:tabs>
+              <w:tab w:val="right" w:leader="dot" w:pos="9062"/>
+            </w:tabs>
+            <w:rPr>
+              <w:rFonts w:asciiTheme="minorHAnsi" w:eastAsiaTheme="minorEastAsia" w:hAnsiTheme="minorHAnsi"/>
+              <w:noProof/>
+              <w:lang w:eastAsia="nl-NL"/>
+            </w:rPr>
+          </w:pPr>
+          <w:hyperlink w:anchor="_Toc39653748" w:history="1">
+            <w:r>
+              <w:rPr>
+                <w:rStyle w:val="Hyperlink"/>
+                <w:noProof/>
+              </w:rPr>
+              <w:t>Overzicht facturen</w:t>
+            </w:r>
+            <w:r>
+              <w:rPr>
+                <w:noProof/>
+                <w:webHidden/>
+              </w:rPr>
+              <w:tab/>
+            </w:r>
+            <w:r>
+              <w:rPr>
+                <w:noProof/>
+                <w:webHidden/>
+              </w:rPr>
+              <w:fldChar w:fldCharType="begin"/>
+            </w:r>
+            <w:r>
+              <w:rPr>
+                <w:noProof/>
+                <w:webHidden/>
+              </w:rPr>
+              <w:instrText xml:space="preserve"> PAGEREF _Toc39653748 \h </w:instrText>
+            </w:r>
+            <w:r>
+              <w:rPr>
+                <w:noProof/>
+                <w:webHidden/>
+              </w:rPr>
+            </w:r>
+            <w:r>
+              <w:rPr>
+                <w:noProof/>
+                <w:webHidden/>
+              </w:rPr>
+              <w:fldChar w:fldCharType="separate"/>
+            </w:r>
+            <w:r>
+              <w:rPr>
+                <w:noProof/>
+                <w:webHidden/>
+              </w:rPr>
+              <w:t>4</w:t>
+            </w:r>
+            <w:r>
+              <w:rPr>
+                <w:noProof/>
+                <w:webHidden/>
+              </w:rPr>
+              <w:fldChar w:fldCharType="end"/>
+            </w:r>
+          </w:hyperlink>
+        </w:p>
+        <w:p>
+          <w:pPr>
+            <w:pStyle w:val="Inhopg1"/>
+            <w:tabs>
+              <w:tab w:val="right" w:leader="dot" w:pos="9062"/>
+            </w:tabs>
+            <w:rPr>
+              <w:rFonts w:asciiTheme="minorHAnsi" w:eastAsiaTheme="minorEastAsia" w:hAnsiTheme="minorHAnsi"/>
+              <w:noProof/>
+              <w:lang w:eastAsia="nl-NL"/>
+            </w:rPr>
+          </w:pPr>
+          <w:hyperlink w:anchor="_Toc39653749" w:history="1">
+            <w:r>
+              <w:rPr>
+                <w:rStyle w:val="Hyperlink"/>
+                <w:noProof/>
+              </w:rPr>
+              <w:t>Zoekfunctie</w:t>
+            </w:r>
+            <w:r>
+              <w:rPr>
+                <w:noProof/>
+                <w:webHidden/>
+              </w:rPr>
+              <w:tab/>
+            </w:r>
+            <w:r>
+              <w:rPr>
+                <w:noProof/>
+                <w:webHidden/>
+              </w:rPr>
+              <w:fldChar w:fldCharType="begin"/>
+            </w:r>
+            <w:r>
+              <w:rPr>
+                <w:noProof/>
+                <w:webHidden/>
+              </w:rPr>
+              <w:instrText xml:space="preserve"> PAGEREF _Toc39653749 \h </w:instrText>
+            </w:r>
+            <w:r>
+              <w:rPr>
+                <w:noProof/>
+                <w:webHidden/>
+              </w:rPr>
+            </w:r>
+            <w:r>
+              <w:rPr>
+                <w:noProof/>
+                <w:webHidden/>
+              </w:rPr>
+              <w:fldChar w:fldCharType="separate"/>
+            </w:r>
+            <w:r>
+              <w:rPr>
+                <w:noProof/>
+                <w:webHidden/>
+              </w:rPr>
+              <w:t>4</w:t>
             </w:r>
             <w:r>
               <w:rPr>
@@ -1356,7 +1512,10 @@
       </w:sdtContent>
     </w:sdt>
     <w:p/>
-    <w:p/>
+    <w:p>
+      <w:bookmarkStart w:id="0" w:name="_GoBack"/>
+      <w:bookmarkEnd w:id="0"/>
+    </w:p>
     <w:p/>
     <w:p/>
     <w:p/>
@@ -1683,6 +1842,96 @@
                 <w:szCs w:val="24"/>
               </w:rPr>
             </w:pPr>
+            <w:r>
+              <w:rPr>
+                <w:rFonts w:cs="Arial"/>
+                <w:sz w:val="24"/>
+                <w:szCs w:val="24"/>
+              </w:rPr>
+              <w:t>1.2</w:t>
+            </w:r>
+          </w:p>
+        </w:tc>
+        <w:tc>
+          <w:tcPr>
+            <w:tcW w:w="2265" w:type="dxa"/>
+          </w:tcPr>
+          <w:p>
+            <w:pPr>
+              <w:rPr>
+                <w:rFonts w:cs="Arial"/>
+                <w:sz w:val="24"/>
+                <w:szCs w:val="24"/>
+              </w:rPr>
+            </w:pPr>
+            <w:r>
+              <w:rPr>
+                <w:rFonts w:cs="Arial"/>
+                <w:sz w:val="24"/>
+                <w:szCs w:val="24"/>
+              </w:rPr>
+              <w:t>Jeffrey Meijer</w:t>
+            </w:r>
+          </w:p>
+        </w:tc>
+        <w:tc>
+          <w:tcPr>
+            <w:tcW w:w="2266" w:type="dxa"/>
+          </w:tcPr>
+          <w:p>
+            <w:pPr>
+              <w:rPr>
+                <w:rFonts w:cs="Arial"/>
+                <w:sz w:val="24"/>
+                <w:szCs w:val="24"/>
+              </w:rPr>
+            </w:pPr>
+            <w:r>
+              <w:rPr>
+                <w:rFonts w:cs="Arial"/>
+                <w:sz w:val="24"/>
+                <w:szCs w:val="24"/>
+              </w:rPr>
+              <w:t>Functionele blokken ingevuld met informatie</w:t>
+            </w:r>
+          </w:p>
+        </w:tc>
+        <w:tc>
+          <w:tcPr>
+            <w:tcW w:w="2266" w:type="dxa"/>
+          </w:tcPr>
+          <w:p>
+            <w:pPr>
+              <w:rPr>
+                <w:rFonts w:cs="Arial"/>
+                <w:sz w:val="24"/>
+                <w:szCs w:val="24"/>
+              </w:rPr>
+            </w:pPr>
+            <w:r>
+              <w:rPr>
+                <w:rFonts w:cs="Arial"/>
+                <w:sz w:val="24"/>
+                <w:szCs w:val="24"/>
+              </w:rPr>
+              <w:t>06-05-2020</w:t>
+            </w:r>
+          </w:p>
+        </w:tc>
+      </w:tr>
+      <w:tr>
+        <w:tc>
+          <w:tcPr>
+            <w:tcW w:w="2265" w:type="dxa"/>
+          </w:tcPr>
+          <w:p>
+            <w:pPr>
+              <w:rPr>
+                <w:rFonts w:cs="Arial"/>
+                <w:sz w:val="24"/>
+                <w:szCs w:val="24"/>
+              </w:rPr>
+            </w:pPr>
           </w:p>
         </w:tc>
         <w:tc>
@@ -1902,70 +2151,9 @@
           </w:p>
         </w:tc>
       </w:tr>
-      <w:tr>
-        <w:tc>
-          <w:tcPr>
-            <w:tcW w:w="2265" w:type="dxa"/>
-          </w:tcPr>
-          <w:p>
-            <w:pPr>
-              <w:rPr>
-                <w:rFonts w:cs="Arial"/>
-                <w:sz w:val="24"/>
-                <w:szCs w:val="24"/>
-              </w:rPr>
-            </w:pPr>
-          </w:p>
-        </w:tc>
-        <w:tc>
-          <w:tcPr>
-            <w:tcW w:w="2265" w:type="dxa"/>
-          </w:tcPr>
-          <w:p>
-            <w:pPr>
-              <w:rPr>
-                <w:rFonts w:cs="Arial"/>
-                <w:sz w:val="24"/>
-                <w:szCs w:val="24"/>
-              </w:rPr>
-            </w:pPr>
-          </w:p>
-        </w:tc>
-        <w:tc>
-          <w:tcPr>
-            <w:tcW w:w="2266" w:type="dxa"/>
-          </w:tcPr>
-          <w:p>
-            <w:pPr>
-              <w:rPr>
-                <w:rFonts w:cs="Arial"/>
-                <w:sz w:val="24"/>
-                <w:szCs w:val="24"/>
-              </w:rPr>
-            </w:pPr>
-          </w:p>
-        </w:tc>
-        <w:tc>
-          <w:tcPr>
-            <w:tcW w:w="2266" w:type="dxa"/>
-          </w:tcPr>
-          <w:p>
-            <w:pPr>
-              <w:rPr>
-                <w:rFonts w:cs="Arial"/>
-                <w:sz w:val="24"/>
-                <w:szCs w:val="24"/>
-              </w:rPr>
-            </w:pPr>
-          </w:p>
-        </w:tc>
-      </w:tr>
     </w:tbl>
     <w:p/>
-    <w:p>
-      <w:bookmarkStart w:id="0" w:name="_GoBack"/>
-      <w:bookmarkEnd w:id="0"/>
-    </w:p>
+    <w:p/>
     <w:p/>
     <w:p>
       <w:pPr>
@@ -2039,19 +2227,6 @@
     </w:p>
     <w:p/>
     <w:p/>
-    <w:p/>
-    <w:p/>
-    <w:p/>
-    <w:p/>
-    <w:p/>
-    <w:p/>
-    <w:p/>
-    <w:p/>
-    <w:p/>
-    <w:p/>
-    <w:p/>
-    <w:p/>
-    <w:p/>
     <w:p>
       <w:pPr>
         <w:jc w:val="both"/>
@@ -2059,139 +2234,290 @@
     </w:p>
     <w:p>
       <w:pPr>
-        <w:pStyle w:val="Kop1"/>
+        <w:jc w:val="both"/>
       </w:pPr>
-      <w:bookmarkStart w:id="1" w:name="_Toc38016085"/>
-      <w:r>
-        <w:t>Eisen van de opdracht</w:t>
-      </w:r>
-      <w:bookmarkEnd w:id="1"/>
-    </w:p>
-    <w:p/>
-    <w:p>
-      <w:r>
-        <w:t>Minimaal 12 functionele blokken die zijn beschreven in dit document.</w:t>
-      </w:r>
-    </w:p>
-    <w:p>
-      <w:r>
-        <w:t>Technisch ontwerp</w:t>
-      </w:r>
-    </w:p>
-    <w:p>
-      <w:r>
-        <w:t>Functioneel ontwerp</w:t>
-      </w:r>
-    </w:p>
-    <w:p>
-      <w:r>
-        <w:t>Opdrachten/blokken moeten ingedeeld worden in sprints (minimaal 2 sprints)</w:t>
-      </w:r>
-    </w:p>
-    <w:p>
-      <w:r>
-        <w:t xml:space="preserve">De functionele blokken moeten aangegeven worden door branches (voor elke blok moet je met een andere </w:t>
-      </w:r>
-      <w:proofErr w:type="spellStart"/>
-      <w:r>
-        <w:t>branch</w:t>
-      </w:r>
-      <w:proofErr w:type="spellEnd"/>
-      <w:r>
-        <w:t xml:space="preserve"> werken). Deze branches worden dan aan het eind van de sprint </w:t>
-      </w:r>
-      <w:proofErr w:type="spellStart"/>
-      <w:r>
-        <w:t>gemerged</w:t>
-      </w:r>
-      <w:proofErr w:type="spellEnd"/>
-      <w:r>
-        <w:t xml:space="preserve"> in de “master” </w:t>
-      </w:r>
-      <w:proofErr w:type="spellStart"/>
-      <w:r>
-        <w:t>branch</w:t>
-      </w:r>
-      <w:proofErr w:type="spellEnd"/>
-      <w:r>
-        <w:t>.</w:t>
-      </w:r>
-    </w:p>
-    <w:p>
-      <w:r>
-        <w:t>Code moet netjes en leesbaar zijn.</w:t>
-      </w:r>
-    </w:p>
-    <w:p/>
-    <w:p/>
+    </w:p>
+    <w:p>
+      <w:pPr>
+        <w:jc w:val="both"/>
+      </w:pPr>
+    </w:p>
     <w:p>
       <w:pPr>
         <w:pStyle w:val="Kop1"/>
       </w:pPr>
-      <w:bookmarkStart w:id="2" w:name="_Toc38016086"/>
-      <w:r>
-        <w:t>Databasis connectie</w:t>
-      </w:r>
-      <w:bookmarkEnd w:id="2"/>
-    </w:p>
+      <w:bookmarkStart w:id="1" w:name="_Toc39653741"/>
+      <w:r>
+        <w:t>Eisen van de opdracht</w:t>
+      </w:r>
+      <w:bookmarkEnd w:id="1"/>
+    </w:p>
+    <w:p/>
+    <w:p>
+      <w:r>
+        <w:t>Minimaal 12 functionele blokken die zijn beschreven in dit document.</w:t>
+      </w:r>
+    </w:p>
+    <w:p>
+      <w:r>
+        <w:t>Technisch ontwerp</w:t>
+      </w:r>
+    </w:p>
+    <w:p>
+      <w:r>
+        <w:t>Functioneel ontwerp</w:t>
+      </w:r>
+    </w:p>
+    <w:p>
+      <w:r>
+        <w:t>Opdrachten/blokken moeten ingedeeld worden in sprints (minimaal 2 sprints)</w:t>
+      </w:r>
+    </w:p>
+    <w:p>
+      <w:r>
+        <w:t xml:space="preserve">De functionele blokken moeten aangegeven worden door branches (voor elke blok moet je met een andere </w:t>
+      </w:r>
+      <w:proofErr w:type="spellStart"/>
+      <w:r>
+        <w:t>branch</w:t>
+      </w:r>
+      <w:proofErr w:type="spellEnd"/>
+      <w:r>
+        <w:t xml:space="preserve"> werken). Deze branches worden dan aan het eind van de sprint </w:t>
+      </w:r>
+      <w:proofErr w:type="spellStart"/>
+      <w:r>
+        <w:t>gemerged</w:t>
+      </w:r>
+      <w:proofErr w:type="spellEnd"/>
+      <w:r>
+        <w:t xml:space="preserve"> in de “master” </w:t>
+      </w:r>
+      <w:proofErr w:type="spellStart"/>
+      <w:r>
+        <w:t>branch</w:t>
+      </w:r>
+      <w:proofErr w:type="spellEnd"/>
+      <w:r>
+        <w:t>.</w:t>
+      </w:r>
+    </w:p>
+    <w:p>
+      <w:r>
+        <w:t>Code moet netjes en leesbaar zijn.</w:t>
+      </w:r>
+    </w:p>
+    <w:p/>
     <w:p/>
     <w:p>
       <w:pPr>
         <w:pStyle w:val="Kop1"/>
       </w:pPr>
-      <w:bookmarkStart w:id="3" w:name="_Toc38016087"/>
-      <w:r>
-        <w:t>Factuur aanmaken</w:t>
-      </w:r>
-      <w:bookmarkEnd w:id="3"/>
-    </w:p>
-    <w:p/>
+      <w:bookmarkStart w:id="2" w:name="_Toc39653742"/>
+      <w:r>
+        <w:t>Databasis connectie</w:t>
+      </w:r>
+      <w:bookmarkEnd w:id="2"/>
+    </w:p>
+    <w:p>
+      <w:r>
+        <w:t>Databasis aanmaken en hier met “JDBC Driver” een connectie mee maken, hiermee gaan we facturen maken op de CRUD manier.</w:t>
+      </w:r>
+    </w:p>
     <w:p>
       <w:pPr>
         <w:pStyle w:val="Kop1"/>
       </w:pPr>
-      <w:bookmarkStart w:id="4" w:name="_Toc38016088"/>
-      <w:r>
-        <w:t>Factuur aanpassen</w:t>
-      </w:r>
-      <w:bookmarkEnd w:id="4"/>
-    </w:p>
-    <w:p/>
+      <w:bookmarkStart w:id="3" w:name="_Toc39653743"/>
+      <w:r>
+        <w:t>Factuur aanmaken</w:t>
+      </w:r>
+      <w:bookmarkEnd w:id="3"/>
+    </w:p>
+    <w:p>
+      <w:r>
+        <w:t>Factuur aanmaken met daarin</w:t>
+      </w:r>
+    </w:p>
+    <w:p>
+      <w:pPr>
+        <w:pStyle w:val="Lijstalinea"/>
+        <w:numPr>
+          <w:ilvl w:val="0"/>
+          <w:numId w:val="1"/>
+        </w:numPr>
+      </w:pPr>
+      <w:r>
+        <w:t>Factuuradres</w:t>
+      </w:r>
+    </w:p>
+    <w:p>
+      <w:pPr>
+        <w:pStyle w:val="Lijstalinea"/>
+        <w:numPr>
+          <w:ilvl w:val="0"/>
+          <w:numId w:val="1"/>
+        </w:numPr>
+      </w:pPr>
+      <w:r>
+        <w:t>Afleveradres (vaak hetzelfde als de factuuradres)</w:t>
+      </w:r>
+    </w:p>
+    <w:p>
+      <w:pPr>
+        <w:pStyle w:val="Lijstalinea"/>
+        <w:numPr>
+          <w:ilvl w:val="0"/>
+          <w:numId w:val="1"/>
+        </w:numPr>
+      </w:pPr>
+      <w:r>
+        <w:t>Ordergegevens</w:t>
+      </w:r>
+    </w:p>
+    <w:p>
+      <w:pPr>
+        <w:pStyle w:val="Lijstalinea"/>
+        <w:numPr>
+          <w:ilvl w:val="0"/>
+          <w:numId w:val="1"/>
+        </w:numPr>
+      </w:pPr>
+      <w:r>
+        <w:t>Welk product(en) er is/zijn gekocht</w:t>
+      </w:r>
+    </w:p>
+    <w:p>
+      <w:pPr>
+        <w:pStyle w:val="Lijstalinea"/>
+        <w:numPr>
+          <w:ilvl w:val="0"/>
+          <w:numId w:val="1"/>
+        </w:numPr>
+      </w:pPr>
+      <w:r>
+        <w:t>Hoeveel er van zijn gekocht</w:t>
+      </w:r>
+    </w:p>
+    <w:p>
+      <w:pPr>
+        <w:pStyle w:val="Lijstalinea"/>
+      </w:pPr>
+    </w:p>
     <w:p>
       <w:pPr>
         <w:pStyle w:val="Kop1"/>
       </w:pPr>
-      <w:bookmarkStart w:id="5" w:name="_Toc38016089"/>
-      <w:r>
-        <w:t>Factuur verwijderen</w:t>
-      </w:r>
-      <w:bookmarkEnd w:id="5"/>
-    </w:p>
-    <w:p/>
+      <w:bookmarkStart w:id="4" w:name="_Toc39653744"/>
+      <w:r>
+        <w:t>Factuur aanpassen</w:t>
+      </w:r>
+      <w:bookmarkEnd w:id="4"/>
+    </w:p>
+    <w:p>
+      <w:r>
+        <w:t>Facturen die zijn aangemaakt volledig kunnen aanpassen, als deze is aangepast opnieuw sturen naar de afzender zodat hij/zij een up-to-date factuur heeft.</w:t>
+      </w:r>
+    </w:p>
     <w:p>
       <w:pPr>
         <w:pStyle w:val="Kop1"/>
       </w:pPr>
-      <w:bookmarkStart w:id="6" w:name="_Toc38016090"/>
-      <w:r>
-        <w:lastRenderedPageBreak/>
-        <w:t>Factuur ophalen</w:t>
-      </w:r>
-      <w:bookmarkEnd w:id="6"/>
-    </w:p>
-    <w:p/>
+      <w:bookmarkStart w:id="5" w:name="_Toc39653745"/>
+      <w:r>
+        <w:t>Factuur verwijderen</w:t>
+      </w:r>
+      <w:bookmarkEnd w:id="5"/>
+    </w:p>
+    <w:p>
+      <w:r>
+        <w:t>Facturen kunnen verwijderen met een knop, als je hier op drukt zou er ook nog een box moeten komen om er zeker van te zijn dat je hem wilt verwijderen.</w:t>
+      </w:r>
+      <w:r>
+        <w:br/>
+        <w:t>Dit is voor als een factuur onnodig is / fout is.</w:t>
+      </w:r>
+    </w:p>
     <w:p>
       <w:pPr>
         <w:pStyle w:val="Kop1"/>
       </w:pPr>
-      <w:bookmarkStart w:id="7" w:name="_Toc38016091"/>
-      <w:r>
+      <w:bookmarkStart w:id="6" w:name="_Toc39653746"/>
+      <w:r>
+        <w:t>Factuur ophalen</w:t>
+      </w:r>
+      <w:bookmarkEnd w:id="6"/>
+    </w:p>
+    <w:p>
+      <w:r>
+        <w:t xml:space="preserve">Facturen kunnen ophalen, </w:t>
+      </w:r>
+      <w:r>
+        <w:t>zo zou je de factuur van een persoon kunnen zien met alle details.</w:t>
+      </w:r>
+    </w:p>
+    <w:p>
+      <w:pPr>
+        <w:pStyle w:val="Kop1"/>
+      </w:pPr>
+      <w:bookmarkStart w:id="7" w:name="_Toc39653747"/>
+      <w:r>
+        <w:lastRenderedPageBreak/>
         <w:t>Factuur opsturen</w:t>
       </w:r>
       <w:bookmarkEnd w:id="7"/>
     </w:p>
-    <w:p/>
-    <w:p/>
+    <w:p>
+      <w:r>
+        <w:t xml:space="preserve">Factuur kunnen opsturen naar de afzender via </w:t>
+      </w:r>
+      <w:r>
+        <w:t xml:space="preserve">de </w:t>
+      </w:r>
+      <w:r>
+        <w:t>email</w:t>
+      </w:r>
+      <w:r>
+        <w:t xml:space="preserve"> die is ingevuld tijdens het kopen van een product</w:t>
+      </w:r>
+      <w:r>
+        <w:t>.</w:t>
+      </w:r>
+    </w:p>
+    <w:p>
+      <w:pPr>
+        <w:pStyle w:val="Kop1"/>
+      </w:pPr>
+      <w:bookmarkStart w:id="8" w:name="_Toc39653748"/>
+      <w:r>
+        <w:t>Overzicht facturen</w:t>
+      </w:r>
+      <w:bookmarkEnd w:id="8"/>
+    </w:p>
+    <w:p>
+      <w:r>
+        <w:t>Een overzicht hebben van alle facturen, hier zou je dan alle facturen kunnen ophalen.</w:t>
+      </w:r>
+      <w:r>
+        <w:br/>
+        <w:t>Deze facturen zou je ook kunnen opzoeken met de zoekfunctie.</w:t>
+      </w:r>
+    </w:p>
+    <w:p>
+      <w:pPr>
+        <w:pStyle w:val="Kop1"/>
+      </w:pPr>
+      <w:bookmarkStart w:id="9" w:name="_Toc39653749"/>
+      <w:r>
+        <w:t>Zoekfunctie</w:t>
+      </w:r>
+      <w:bookmarkEnd w:id="9"/>
+    </w:p>
+    <w:p>
+      <w:r>
+        <w:t>Een zoek balk om bijvoorbeeld de facturen van een afzender te kunnen zoeken of alle facturen kunnen zoeken die een bepaalde item hebben.</w:t>
+      </w:r>
+    </w:p>
     <w:sectPr>
       <w:footerReference w:type="default" r:id="rId9"/>
       <w:pgSz w:w="11906" w:h="16838"/>
@@ -2402,7 +2728,10 @@
           </mc:AlternateContent>
         </w:r>
         <w:r>
-          <w:t>V1.1</w:t>
+          <w:t>V1.</w:t>
+        </w:r>
+        <w:r>
+          <w:t>2</w:t>
         </w:r>
       </w:p>
     </w:sdtContent>
@@ -3556,7 +3885,7 @@
 </file>
 
 <file path=customXml/itemProps2.xml><?xml version="1.0" encoding="utf-8"?>
-<ds:datastoreItem xmlns:ds="http://schemas.openxmlformats.org/officeDocument/2006/customXml" ds:itemID="{F60F5DC1-ED30-4AFB-A195-194ADA1D25BF}">
+<ds:datastoreItem xmlns:ds="http://schemas.openxmlformats.org/officeDocument/2006/customXml" ds:itemID="{DF6405D7-641C-4DF4-985A-515E41643909}">
   <ds:schemaRefs>
     <ds:schemaRef ds:uri="http://schemas.openxmlformats.org/officeDocument/2006/bibliography"/>
   </ds:schemaRefs>

</xml_diff>

<commit_message>
Alle functionele blokken toegevoegd en hierbij wat informatie
</commit_message>
<xml_diff>
--- a/Definitiestudie.docx
+++ b/Definitiestudie.docx
@@ -882,7 +882,7 @@
           <w:r>
             <w:fldChar w:fldCharType="separate"/>
           </w:r>
-          <w:hyperlink w:anchor="_Toc39653741" w:history="1">
+          <w:hyperlink w:anchor="_Toc39740263" w:history="1">
             <w:r>
               <w:rPr>
                 <w:rStyle w:val="Hyperlink"/>
@@ -909,7 +909,7 @@
                 <w:noProof/>
                 <w:webHidden/>
               </w:rPr>
-              <w:instrText xml:space="preserve"> PAGEREF _Toc39653741 \h </w:instrText>
+              <w:instrText xml:space="preserve"> PAGEREF _Toc39740263 \h </w:instrText>
             </w:r>
             <w:r>
               <w:rPr>
@@ -952,13 +952,13 @@
               <w:lang w:eastAsia="nl-NL"/>
             </w:rPr>
           </w:pPr>
-          <w:hyperlink w:anchor="_Toc39653742" w:history="1">
+          <w:hyperlink w:anchor="_Toc39740264" w:history="1">
             <w:r>
               <w:rPr>
                 <w:rStyle w:val="Hyperlink"/>
                 <w:noProof/>
               </w:rPr>
-              <w:t>Databasis connectie</w:t>
+              <w:t>Functionele blokken:</w:t>
             </w:r>
             <w:r>
               <w:rPr>
@@ -979,7 +979,7 @@
                 <w:noProof/>
                 <w:webHidden/>
               </w:rPr>
-              <w:instrText xml:space="preserve"> PAGEREF _Toc39653742 \h </w:instrText>
+              <w:instrText xml:space="preserve"> PAGEREF _Toc39740264 \h </w:instrText>
             </w:r>
             <w:r>
               <w:rPr>
@@ -1012,7 +1012,7 @@
         </w:p>
         <w:p>
           <w:pPr>
-            <w:pStyle w:val="Inhopg1"/>
+            <w:pStyle w:val="Inhopg2"/>
             <w:tabs>
               <w:tab w:val="right" w:leader="dot" w:pos="9062"/>
             </w:tabs>
@@ -1022,13 +1022,13 @@
               <w:lang w:eastAsia="nl-NL"/>
             </w:rPr>
           </w:pPr>
-          <w:hyperlink w:anchor="_Toc39653743" w:history="1">
+          <w:hyperlink w:anchor="_Toc39740265" w:history="1">
             <w:r>
               <w:rPr>
                 <w:rStyle w:val="Hyperlink"/>
                 <w:noProof/>
               </w:rPr>
-              <w:t>Factuur aanmaken</w:t>
+              <w:t>Databasis connectie</w:t>
             </w:r>
             <w:r>
               <w:rPr>
@@ -1049,7 +1049,7 @@
                 <w:noProof/>
                 <w:webHidden/>
               </w:rPr>
-              <w:instrText xml:space="preserve"> PAGEREF _Toc39653743 \h </w:instrText>
+              <w:instrText xml:space="preserve"> PAGEREF _Toc39740265 \h </w:instrText>
             </w:r>
             <w:r>
               <w:rPr>
@@ -1082,7 +1082,7 @@
         </w:p>
         <w:p>
           <w:pPr>
-            <w:pStyle w:val="Inhopg1"/>
+            <w:pStyle w:val="Inhopg2"/>
             <w:tabs>
               <w:tab w:val="right" w:leader="dot" w:pos="9062"/>
             </w:tabs>
@@ -1092,13 +1092,13 @@
               <w:lang w:eastAsia="nl-NL"/>
             </w:rPr>
           </w:pPr>
-          <w:hyperlink w:anchor="_Toc39653744" w:history="1">
+          <w:hyperlink w:anchor="_Toc39740266" w:history="1">
             <w:r>
               <w:rPr>
                 <w:rStyle w:val="Hyperlink"/>
                 <w:noProof/>
               </w:rPr>
-              <w:t>Factuur aanpassen</w:t>
+              <w:t>Factuur aanmaken</w:t>
             </w:r>
             <w:r>
               <w:rPr>
@@ -1119,7 +1119,7 @@
                 <w:noProof/>
                 <w:webHidden/>
               </w:rPr>
-              <w:instrText xml:space="preserve"> PAGEREF _Toc39653744 \h </w:instrText>
+              <w:instrText xml:space="preserve"> PAGEREF _Toc39740266 \h </w:instrText>
             </w:r>
             <w:r>
               <w:rPr>
@@ -1152,7 +1152,7 @@
         </w:p>
         <w:p>
           <w:pPr>
-            <w:pStyle w:val="Inhopg1"/>
+            <w:pStyle w:val="Inhopg2"/>
             <w:tabs>
               <w:tab w:val="right" w:leader="dot" w:pos="9062"/>
             </w:tabs>
@@ -1162,13 +1162,13 @@
               <w:lang w:eastAsia="nl-NL"/>
             </w:rPr>
           </w:pPr>
-          <w:hyperlink w:anchor="_Toc39653745" w:history="1">
+          <w:hyperlink w:anchor="_Toc39740267" w:history="1">
             <w:r>
               <w:rPr>
                 <w:rStyle w:val="Hyperlink"/>
                 <w:noProof/>
               </w:rPr>
-              <w:t>Factuur verwijderen</w:t>
+              <w:t>Factuur aanpassen</w:t>
             </w:r>
             <w:r>
               <w:rPr>
@@ -1189,7 +1189,7 @@
                 <w:noProof/>
                 <w:webHidden/>
               </w:rPr>
-              <w:instrText xml:space="preserve"> PAGEREF _Toc39653745 \h </w:instrText>
+              <w:instrText xml:space="preserve"> PAGEREF _Toc39740267 \h </w:instrText>
             </w:r>
             <w:r>
               <w:rPr>
@@ -1209,7 +1209,7 @@
                 <w:noProof/>
                 <w:webHidden/>
               </w:rPr>
-              <w:t>3</w:t>
+              <w:t>4</w:t>
             </w:r>
             <w:r>
               <w:rPr>
@@ -1222,7 +1222,7 @@
         </w:p>
         <w:p>
           <w:pPr>
-            <w:pStyle w:val="Inhopg1"/>
+            <w:pStyle w:val="Inhopg2"/>
             <w:tabs>
               <w:tab w:val="right" w:leader="dot" w:pos="9062"/>
             </w:tabs>
@@ -1232,13 +1232,13 @@
               <w:lang w:eastAsia="nl-NL"/>
             </w:rPr>
           </w:pPr>
-          <w:hyperlink w:anchor="_Toc39653746" w:history="1">
+          <w:hyperlink w:anchor="_Toc39740268" w:history="1">
             <w:r>
               <w:rPr>
                 <w:rStyle w:val="Hyperlink"/>
                 <w:noProof/>
               </w:rPr>
-              <w:t>Factuur ophalen</w:t>
+              <w:t>Factuur verwijderen</w:t>
             </w:r>
             <w:r>
               <w:rPr>
@@ -1259,7 +1259,7 @@
                 <w:noProof/>
                 <w:webHidden/>
               </w:rPr>
-              <w:instrText xml:space="preserve"> PAGEREF _Toc39653746 \h </w:instrText>
+              <w:instrText xml:space="preserve"> PAGEREF _Toc39740268 \h </w:instrText>
             </w:r>
             <w:r>
               <w:rPr>
@@ -1279,7 +1279,7 @@
                 <w:noProof/>
                 <w:webHidden/>
               </w:rPr>
-              <w:t>3</w:t>
+              <w:t>4</w:t>
             </w:r>
             <w:r>
               <w:rPr>
@@ -1292,7 +1292,7 @@
         </w:p>
         <w:p>
           <w:pPr>
-            <w:pStyle w:val="Inhopg1"/>
+            <w:pStyle w:val="Inhopg2"/>
             <w:tabs>
               <w:tab w:val="right" w:leader="dot" w:pos="9062"/>
             </w:tabs>
@@ -1302,13 +1302,13 @@
               <w:lang w:eastAsia="nl-NL"/>
             </w:rPr>
           </w:pPr>
-          <w:hyperlink w:anchor="_Toc39653747" w:history="1">
+          <w:hyperlink w:anchor="_Toc39740269" w:history="1">
             <w:r>
               <w:rPr>
                 <w:rStyle w:val="Hyperlink"/>
                 <w:noProof/>
               </w:rPr>
-              <w:t>Factuur opsturen</w:t>
+              <w:t>Factuur ophalen</w:t>
             </w:r>
             <w:r>
               <w:rPr>
@@ -1329,7 +1329,7 @@
                 <w:noProof/>
                 <w:webHidden/>
               </w:rPr>
-              <w:instrText xml:space="preserve"> PAGEREF _Toc39653747 \h </w:instrText>
+              <w:instrText xml:space="preserve"> PAGEREF _Toc39740269 \h </w:instrText>
             </w:r>
             <w:r>
               <w:rPr>
@@ -1362,7 +1362,7 @@
         </w:p>
         <w:p>
           <w:pPr>
-            <w:pStyle w:val="Inhopg1"/>
+            <w:pStyle w:val="Inhopg2"/>
             <w:tabs>
               <w:tab w:val="right" w:leader="dot" w:pos="9062"/>
             </w:tabs>
@@ -1372,13 +1372,13 @@
               <w:lang w:eastAsia="nl-NL"/>
             </w:rPr>
           </w:pPr>
-          <w:hyperlink w:anchor="_Toc39653748" w:history="1">
+          <w:hyperlink w:anchor="_Toc39740270" w:history="1">
             <w:r>
               <w:rPr>
                 <w:rStyle w:val="Hyperlink"/>
                 <w:noProof/>
               </w:rPr>
-              <w:t>Overzicht facturen</w:t>
+              <w:t>Factuur opsturen</w:t>
             </w:r>
             <w:r>
               <w:rPr>
@@ -1399,7 +1399,7 @@
                 <w:noProof/>
                 <w:webHidden/>
               </w:rPr>
-              <w:instrText xml:space="preserve"> PAGEREF _Toc39653748 \h </w:instrText>
+              <w:instrText xml:space="preserve"> PAGEREF _Toc39740270 \h </w:instrText>
             </w:r>
             <w:r>
               <w:rPr>
@@ -1432,7 +1432,7 @@
         </w:p>
         <w:p>
           <w:pPr>
-            <w:pStyle w:val="Inhopg1"/>
+            <w:pStyle w:val="Inhopg2"/>
             <w:tabs>
               <w:tab w:val="right" w:leader="dot" w:pos="9062"/>
             </w:tabs>
@@ -1442,12 +1442,82 @@
               <w:lang w:eastAsia="nl-NL"/>
             </w:rPr>
           </w:pPr>
-          <w:hyperlink w:anchor="_Toc39653749" w:history="1">
+          <w:hyperlink w:anchor="_Toc39740271" w:history="1">
             <w:r>
               <w:rPr>
                 <w:rStyle w:val="Hyperlink"/>
                 <w:noProof/>
               </w:rPr>
+              <w:t>Overzicht facturen</w:t>
+            </w:r>
+            <w:r>
+              <w:rPr>
+                <w:noProof/>
+                <w:webHidden/>
+              </w:rPr>
+              <w:tab/>
+            </w:r>
+            <w:r>
+              <w:rPr>
+                <w:noProof/>
+                <w:webHidden/>
+              </w:rPr>
+              <w:fldChar w:fldCharType="begin"/>
+            </w:r>
+            <w:r>
+              <w:rPr>
+                <w:noProof/>
+                <w:webHidden/>
+              </w:rPr>
+              <w:instrText xml:space="preserve"> PAGEREF _Toc39740271 \h </w:instrText>
+            </w:r>
+            <w:r>
+              <w:rPr>
+                <w:noProof/>
+                <w:webHidden/>
+              </w:rPr>
+            </w:r>
+            <w:r>
+              <w:rPr>
+                <w:noProof/>
+                <w:webHidden/>
+              </w:rPr>
+              <w:fldChar w:fldCharType="separate"/>
+            </w:r>
+            <w:r>
+              <w:rPr>
+                <w:noProof/>
+                <w:webHidden/>
+              </w:rPr>
+              <w:t>4</w:t>
+            </w:r>
+            <w:r>
+              <w:rPr>
+                <w:noProof/>
+                <w:webHidden/>
+              </w:rPr>
+              <w:fldChar w:fldCharType="end"/>
+            </w:r>
+          </w:hyperlink>
+        </w:p>
+        <w:p>
+          <w:pPr>
+            <w:pStyle w:val="Inhopg2"/>
+            <w:tabs>
+              <w:tab w:val="right" w:leader="dot" w:pos="9062"/>
+            </w:tabs>
+            <w:rPr>
+              <w:rFonts w:asciiTheme="minorHAnsi" w:eastAsiaTheme="minorEastAsia" w:hAnsiTheme="minorHAnsi"/>
+              <w:noProof/>
+              <w:lang w:eastAsia="nl-NL"/>
+            </w:rPr>
+          </w:pPr>
+          <w:hyperlink w:anchor="_Toc39740272" w:history="1">
+            <w:r>
+              <w:rPr>
+                <w:rStyle w:val="Hyperlink"/>
+                <w:noProof/>
+              </w:rPr>
               <w:t>Zoekfunctie</w:t>
             </w:r>
             <w:r>
@@ -1469,7 +1539,287 @@
                 <w:noProof/>
                 <w:webHidden/>
               </w:rPr>
-              <w:instrText xml:space="preserve"> PAGEREF _Toc39653749 \h </w:instrText>
+              <w:instrText xml:space="preserve"> PAGEREF _Toc39740272 \h </w:instrText>
+            </w:r>
+            <w:r>
+              <w:rPr>
+                <w:noProof/>
+                <w:webHidden/>
+              </w:rPr>
+            </w:r>
+            <w:r>
+              <w:rPr>
+                <w:noProof/>
+                <w:webHidden/>
+              </w:rPr>
+              <w:fldChar w:fldCharType="separate"/>
+            </w:r>
+            <w:r>
+              <w:rPr>
+                <w:noProof/>
+                <w:webHidden/>
+              </w:rPr>
+              <w:t>4</w:t>
+            </w:r>
+            <w:r>
+              <w:rPr>
+                <w:noProof/>
+                <w:webHidden/>
+              </w:rPr>
+              <w:fldChar w:fldCharType="end"/>
+            </w:r>
+          </w:hyperlink>
+        </w:p>
+        <w:p>
+          <w:pPr>
+            <w:pStyle w:val="Inhopg2"/>
+            <w:tabs>
+              <w:tab w:val="right" w:leader="dot" w:pos="9062"/>
+            </w:tabs>
+            <w:rPr>
+              <w:rFonts w:asciiTheme="minorHAnsi" w:eastAsiaTheme="minorEastAsia" w:hAnsiTheme="minorHAnsi"/>
+              <w:noProof/>
+              <w:lang w:eastAsia="nl-NL"/>
+            </w:rPr>
+          </w:pPr>
+          <w:hyperlink w:anchor="_Toc39740273" w:history="1">
+            <w:r>
+              <w:rPr>
+                <w:rStyle w:val="Hyperlink"/>
+                <w:noProof/>
+              </w:rPr>
+              <w:t>Productenlijst</w:t>
+            </w:r>
+            <w:r>
+              <w:rPr>
+                <w:noProof/>
+                <w:webHidden/>
+              </w:rPr>
+              <w:tab/>
+            </w:r>
+            <w:r>
+              <w:rPr>
+                <w:noProof/>
+                <w:webHidden/>
+              </w:rPr>
+              <w:fldChar w:fldCharType="begin"/>
+            </w:r>
+            <w:r>
+              <w:rPr>
+                <w:noProof/>
+                <w:webHidden/>
+              </w:rPr>
+              <w:instrText xml:space="preserve"> PAGEREF _Toc39740273 \h </w:instrText>
+            </w:r>
+            <w:r>
+              <w:rPr>
+                <w:noProof/>
+                <w:webHidden/>
+              </w:rPr>
+            </w:r>
+            <w:r>
+              <w:rPr>
+                <w:noProof/>
+                <w:webHidden/>
+              </w:rPr>
+              <w:fldChar w:fldCharType="separate"/>
+            </w:r>
+            <w:r>
+              <w:rPr>
+                <w:noProof/>
+                <w:webHidden/>
+              </w:rPr>
+              <w:t>4</w:t>
+            </w:r>
+            <w:r>
+              <w:rPr>
+                <w:noProof/>
+                <w:webHidden/>
+              </w:rPr>
+              <w:fldChar w:fldCharType="end"/>
+            </w:r>
+          </w:hyperlink>
+        </w:p>
+        <w:p>
+          <w:pPr>
+            <w:pStyle w:val="Inhopg2"/>
+            <w:tabs>
+              <w:tab w:val="right" w:leader="dot" w:pos="9062"/>
+            </w:tabs>
+            <w:rPr>
+              <w:rFonts w:asciiTheme="minorHAnsi" w:eastAsiaTheme="minorEastAsia" w:hAnsiTheme="minorHAnsi"/>
+              <w:noProof/>
+              <w:lang w:eastAsia="nl-NL"/>
+            </w:rPr>
+          </w:pPr>
+          <w:hyperlink w:anchor="_Toc39740274" w:history="1">
+            <w:r>
+              <w:rPr>
+                <w:rStyle w:val="Hyperlink"/>
+                <w:noProof/>
+              </w:rPr>
+              <w:t>Winkelmandje</w:t>
+            </w:r>
+            <w:r>
+              <w:rPr>
+                <w:noProof/>
+                <w:webHidden/>
+              </w:rPr>
+              <w:tab/>
+            </w:r>
+            <w:r>
+              <w:rPr>
+                <w:noProof/>
+                <w:webHidden/>
+              </w:rPr>
+              <w:fldChar w:fldCharType="begin"/>
+            </w:r>
+            <w:r>
+              <w:rPr>
+                <w:noProof/>
+                <w:webHidden/>
+              </w:rPr>
+              <w:instrText xml:space="preserve"> PAGEREF _Toc39740274 \h </w:instrText>
+            </w:r>
+            <w:r>
+              <w:rPr>
+                <w:noProof/>
+                <w:webHidden/>
+              </w:rPr>
+            </w:r>
+            <w:r>
+              <w:rPr>
+                <w:noProof/>
+                <w:webHidden/>
+              </w:rPr>
+              <w:fldChar w:fldCharType="separate"/>
+            </w:r>
+            <w:r>
+              <w:rPr>
+                <w:noProof/>
+                <w:webHidden/>
+              </w:rPr>
+              <w:t>4</w:t>
+            </w:r>
+            <w:r>
+              <w:rPr>
+                <w:noProof/>
+                <w:webHidden/>
+              </w:rPr>
+              <w:fldChar w:fldCharType="end"/>
+            </w:r>
+          </w:hyperlink>
+        </w:p>
+        <w:p>
+          <w:pPr>
+            <w:pStyle w:val="Inhopg2"/>
+            <w:tabs>
+              <w:tab w:val="right" w:leader="dot" w:pos="9062"/>
+            </w:tabs>
+            <w:rPr>
+              <w:rFonts w:asciiTheme="minorHAnsi" w:eastAsiaTheme="minorEastAsia" w:hAnsiTheme="minorHAnsi"/>
+              <w:noProof/>
+              <w:lang w:eastAsia="nl-NL"/>
+            </w:rPr>
+          </w:pPr>
+          <w:hyperlink w:anchor="_Toc39740275" w:history="1">
+            <w:r>
+              <w:rPr>
+                <w:rStyle w:val="Hyperlink"/>
+                <w:noProof/>
+              </w:rPr>
+              <w:t>Registreren</w:t>
+            </w:r>
+            <w:r>
+              <w:rPr>
+                <w:noProof/>
+                <w:webHidden/>
+              </w:rPr>
+              <w:tab/>
+            </w:r>
+            <w:r>
+              <w:rPr>
+                <w:noProof/>
+                <w:webHidden/>
+              </w:rPr>
+              <w:fldChar w:fldCharType="begin"/>
+            </w:r>
+            <w:r>
+              <w:rPr>
+                <w:noProof/>
+                <w:webHidden/>
+              </w:rPr>
+              <w:instrText xml:space="preserve"> PAGEREF _Toc39740275 \h </w:instrText>
+            </w:r>
+            <w:r>
+              <w:rPr>
+                <w:noProof/>
+                <w:webHidden/>
+              </w:rPr>
+            </w:r>
+            <w:r>
+              <w:rPr>
+                <w:noProof/>
+                <w:webHidden/>
+              </w:rPr>
+              <w:fldChar w:fldCharType="separate"/>
+            </w:r>
+            <w:r>
+              <w:rPr>
+                <w:noProof/>
+                <w:webHidden/>
+              </w:rPr>
+              <w:t>4</w:t>
+            </w:r>
+            <w:r>
+              <w:rPr>
+                <w:noProof/>
+                <w:webHidden/>
+              </w:rPr>
+              <w:fldChar w:fldCharType="end"/>
+            </w:r>
+          </w:hyperlink>
+        </w:p>
+        <w:p>
+          <w:pPr>
+            <w:pStyle w:val="Inhopg2"/>
+            <w:tabs>
+              <w:tab w:val="right" w:leader="dot" w:pos="9062"/>
+            </w:tabs>
+            <w:rPr>
+              <w:rFonts w:asciiTheme="minorHAnsi" w:eastAsiaTheme="minorEastAsia" w:hAnsiTheme="minorHAnsi"/>
+              <w:noProof/>
+              <w:lang w:eastAsia="nl-NL"/>
+            </w:rPr>
+          </w:pPr>
+          <w:hyperlink w:anchor="_Toc39740276" w:history="1">
+            <w:r>
+              <w:rPr>
+                <w:rStyle w:val="Hyperlink"/>
+                <w:noProof/>
+              </w:rPr>
+              <w:t>Inloggen</w:t>
+            </w:r>
+            <w:r>
+              <w:rPr>
+                <w:noProof/>
+                <w:webHidden/>
+              </w:rPr>
+              <w:tab/>
+            </w:r>
+            <w:r>
+              <w:rPr>
+                <w:noProof/>
+                <w:webHidden/>
+              </w:rPr>
+              <w:fldChar w:fldCharType="begin"/>
+            </w:r>
+            <w:r>
+              <w:rPr>
+                <w:noProof/>
+                <w:webHidden/>
+              </w:rPr>
+              <w:instrText xml:space="preserve"> PAGEREF _Toc39740276 \h </w:instrText>
             </w:r>
             <w:r>
               <w:rPr>
@@ -1511,14 +1861,6 @@
         </w:p>
       </w:sdtContent>
     </w:sdt>
-    <w:p/>
-    <w:p>
-      <w:bookmarkStart w:id="0" w:name="_GoBack"/>
-      <w:bookmarkEnd w:id="0"/>
-    </w:p>
-    <w:p/>
-    <w:p/>
-    <w:p/>
     <w:p/>
     <w:p/>
     <w:p/>
@@ -1932,6 +2274,96 @@
                 <w:szCs w:val="24"/>
               </w:rPr>
             </w:pPr>
+            <w:r>
+              <w:rPr>
+                <w:rFonts w:cs="Arial"/>
+                <w:sz w:val="24"/>
+                <w:szCs w:val="24"/>
+              </w:rPr>
+              <w:t>1.3</w:t>
+            </w:r>
+          </w:p>
+        </w:tc>
+        <w:tc>
+          <w:tcPr>
+            <w:tcW w:w="2265" w:type="dxa"/>
+          </w:tcPr>
+          <w:p>
+            <w:pPr>
+              <w:rPr>
+                <w:rFonts w:cs="Arial"/>
+                <w:sz w:val="24"/>
+                <w:szCs w:val="24"/>
+              </w:rPr>
+            </w:pPr>
+            <w:r>
+              <w:rPr>
+                <w:rFonts w:cs="Arial"/>
+                <w:sz w:val="24"/>
+                <w:szCs w:val="24"/>
+              </w:rPr>
+              <w:t>Jeffrey Meijer</w:t>
+            </w:r>
+          </w:p>
+        </w:tc>
+        <w:tc>
+          <w:tcPr>
+            <w:tcW w:w="2266" w:type="dxa"/>
+          </w:tcPr>
+          <w:p>
+            <w:pPr>
+              <w:rPr>
+                <w:rFonts w:cs="Arial"/>
+                <w:sz w:val="24"/>
+                <w:szCs w:val="24"/>
+              </w:rPr>
+            </w:pPr>
+            <w:r>
+              <w:rPr>
+                <w:rFonts w:cs="Arial"/>
+                <w:sz w:val="24"/>
+                <w:szCs w:val="24"/>
+              </w:rPr>
+              <w:t>Alle functionele blokken aangemaakt en ingevuld</w:t>
+            </w:r>
+          </w:p>
+        </w:tc>
+        <w:tc>
+          <w:tcPr>
+            <w:tcW w:w="2266" w:type="dxa"/>
+          </w:tcPr>
+          <w:p>
+            <w:pPr>
+              <w:rPr>
+                <w:rFonts w:cs="Arial"/>
+                <w:sz w:val="24"/>
+                <w:szCs w:val="24"/>
+              </w:rPr>
+            </w:pPr>
+            <w:r>
+              <w:rPr>
+                <w:rFonts w:cs="Arial"/>
+                <w:sz w:val="24"/>
+                <w:szCs w:val="24"/>
+              </w:rPr>
+              <w:t>07-05-202</w:t>
+            </w:r>
+          </w:p>
+        </w:tc>
+      </w:tr>
+      <w:tr>
+        <w:tc>
+          <w:tcPr>
+            <w:tcW w:w="2265" w:type="dxa"/>
+          </w:tcPr>
+          <w:p>
+            <w:pPr>
+              <w:rPr>
+                <w:rFonts w:cs="Arial"/>
+                <w:sz w:val="24"/>
+                <w:szCs w:val="24"/>
+              </w:rPr>
+            </w:pPr>
           </w:p>
         </w:tc>
         <w:tc>
@@ -2093,64 +2525,6 @@
           </w:p>
         </w:tc>
       </w:tr>
-      <w:tr>
-        <w:tc>
-          <w:tcPr>
-            <w:tcW w:w="2265" w:type="dxa"/>
-          </w:tcPr>
-          <w:p>
-            <w:pPr>
-              <w:rPr>
-                <w:rFonts w:cs="Arial"/>
-                <w:sz w:val="24"/>
-                <w:szCs w:val="24"/>
-              </w:rPr>
-            </w:pPr>
-          </w:p>
-        </w:tc>
-        <w:tc>
-          <w:tcPr>
-            <w:tcW w:w="2265" w:type="dxa"/>
-          </w:tcPr>
-          <w:p>
-            <w:pPr>
-              <w:rPr>
-                <w:rFonts w:cs="Arial"/>
-                <w:sz w:val="24"/>
-                <w:szCs w:val="24"/>
-              </w:rPr>
-            </w:pPr>
-          </w:p>
-        </w:tc>
-        <w:tc>
-          <w:tcPr>
-            <w:tcW w:w="2266" w:type="dxa"/>
-          </w:tcPr>
-          <w:p>
-            <w:pPr>
-              <w:rPr>
-                <w:rFonts w:cs="Arial"/>
-                <w:sz w:val="24"/>
-                <w:szCs w:val="24"/>
-              </w:rPr>
-            </w:pPr>
-          </w:p>
-        </w:tc>
-        <w:tc>
-          <w:tcPr>
-            <w:tcW w:w="2266" w:type="dxa"/>
-          </w:tcPr>
-          <w:p>
-            <w:pPr>
-              <w:rPr>
-                <w:rFonts w:cs="Arial"/>
-                <w:sz w:val="24"/>
-                <w:szCs w:val="24"/>
-              </w:rPr>
-            </w:pPr>
-          </w:p>
-        </w:tc>
-      </w:tr>
     </w:tbl>
     <w:p/>
     <w:p/>
@@ -2246,11 +2620,11 @@
       <w:pPr>
         <w:pStyle w:val="Kop1"/>
       </w:pPr>
-      <w:bookmarkStart w:id="1" w:name="_Toc39653741"/>
+      <w:bookmarkStart w:id="0" w:name="_Toc39740263"/>
       <w:r>
         <w:t>Eisen van de opdracht</w:t>
       </w:r>
-      <w:bookmarkEnd w:id="1"/>
+      <w:bookmarkEnd w:id="0"/>
     </w:p>
     <w:p/>
     <w:p>
@@ -2307,13 +2681,23 @@
         <w:t>Code moet netjes en leesbaar zijn.</w:t>
       </w:r>
     </w:p>
-    <w:p/>
     <w:p/>
     <w:p>
       <w:pPr>
         <w:pStyle w:val="Kop1"/>
       </w:pPr>
-      <w:bookmarkStart w:id="2" w:name="_Toc39653742"/>
+      <w:bookmarkStart w:id="1" w:name="_Toc39740264"/>
+      <w:r>
+        <w:t>Functionele blokken:</w:t>
+      </w:r>
+      <w:bookmarkEnd w:id="1"/>
+    </w:p>
+    <w:p/>
+    <w:p>
+      <w:pPr>
+        <w:pStyle w:val="Kop2"/>
+      </w:pPr>
+      <w:bookmarkStart w:id="2" w:name="_Toc39740265"/>
       <w:r>
         <w:t>Databasis connectie</w:t>
       </w:r>
@@ -2326,9 +2710,9 @@
     </w:p>
     <w:p>
       <w:pPr>
-        <w:pStyle w:val="Kop1"/>
+        <w:pStyle w:val="Kop2"/>
       </w:pPr>
-      <w:bookmarkStart w:id="3" w:name="_Toc39653743"/>
+      <w:bookmarkStart w:id="3" w:name="_Toc39740266"/>
       <w:r>
         <w:t>Factuur aanmaken</w:t>
       </w:r>
@@ -2406,9 +2790,9 @@
     </w:p>
     <w:p>
       <w:pPr>
-        <w:pStyle w:val="Kop1"/>
+        <w:pStyle w:val="Kop2"/>
       </w:pPr>
-      <w:bookmarkStart w:id="4" w:name="_Toc39653744"/>
+      <w:bookmarkStart w:id="4" w:name="_Toc39740267"/>
       <w:r>
         <w:t>Factuur aanpassen</w:t>
       </w:r>
@@ -2421,9 +2805,9 @@
     </w:p>
     <w:p>
       <w:pPr>
-        <w:pStyle w:val="Kop1"/>
+        <w:pStyle w:val="Kop2"/>
       </w:pPr>
-      <w:bookmarkStart w:id="5" w:name="_Toc39653745"/>
+      <w:bookmarkStart w:id="5" w:name="_Toc39740268"/>
       <w:r>
         <w:t>Factuur verwijderen</w:t>
       </w:r>
@@ -2440,10 +2824,11 @@
     </w:p>
     <w:p>
       <w:pPr>
-        <w:pStyle w:val="Kop1"/>
+        <w:pStyle w:val="Kop2"/>
       </w:pPr>
-      <w:bookmarkStart w:id="6" w:name="_Toc39653746"/>
-      <w:r>
+      <w:bookmarkStart w:id="6" w:name="_Toc39740269"/>
+      <w:r>
+        <w:lastRenderedPageBreak/>
         <w:t>Factuur ophalen</w:t>
       </w:r>
       <w:bookmarkEnd w:id="6"/>
@@ -2458,11 +2843,10 @@
     </w:p>
     <w:p>
       <w:pPr>
-        <w:pStyle w:val="Kop1"/>
+        <w:pStyle w:val="Kop2"/>
       </w:pPr>
-      <w:bookmarkStart w:id="7" w:name="_Toc39653747"/>
-      <w:r>
-        <w:lastRenderedPageBreak/>
+      <w:bookmarkStart w:id="7" w:name="_Toc39740270"/>
+      <w:r>
         <w:t>Factuur opsturen</w:t>
       </w:r>
       <w:bookmarkEnd w:id="7"/>
@@ -2486,9 +2870,9 @@
     </w:p>
     <w:p>
       <w:pPr>
-        <w:pStyle w:val="Kop1"/>
+        <w:pStyle w:val="Kop2"/>
       </w:pPr>
-      <w:bookmarkStart w:id="8" w:name="_Toc39653748"/>
+      <w:bookmarkStart w:id="8" w:name="_Toc39740271"/>
       <w:r>
         <w:t>Overzicht facturen</w:t>
       </w:r>
@@ -2505,9 +2889,9 @@
     </w:p>
     <w:p>
       <w:pPr>
-        <w:pStyle w:val="Kop1"/>
+        <w:pStyle w:val="Kop2"/>
       </w:pPr>
-      <w:bookmarkStart w:id="9" w:name="_Toc39653749"/>
+      <w:bookmarkStart w:id="9" w:name="_Toc39740272"/>
       <w:r>
         <w:t>Zoekfunctie</w:t>
       </w:r>
@@ -2515,7 +2899,75 @@
     </w:p>
     <w:p>
       <w:r>
-        <w:t>Een zoek balk om bijvoorbeeld de facturen van een afzender te kunnen zoeken of alle facturen kunnen zoeken die een bepaalde item hebben.</w:t>
+        <w:t xml:space="preserve">Een zoek balk om bijvoorbeeld de facturen van een afzender te kunnen zoeken of alle </w:t>
+      </w:r>
+      <w:bookmarkStart w:id="10" w:name="_GoBack"/>
+      <w:bookmarkEnd w:id="10"/>
+      <w:r>
+        <w:t>facturen kunnen zoeken die een bepaalde item hebben.</w:t>
+      </w:r>
+    </w:p>
+    <w:p>
+      <w:pPr>
+        <w:pStyle w:val="Kop2"/>
+      </w:pPr>
+      <w:bookmarkStart w:id="11" w:name="_Toc39740273"/>
+      <w:r>
+        <w:t>Productenlijst</w:t>
+      </w:r>
+      <w:bookmarkEnd w:id="11"/>
+    </w:p>
+    <w:p>
+      <w:r>
+        <w:t>Lijst met producten die je kan toevoegen aan je winkelmandje</w:t>
+      </w:r>
+      <w:r>
+        <w:t>.</w:t>
+      </w:r>
+    </w:p>
+    <w:p>
+      <w:pPr>
+        <w:pStyle w:val="Kop2"/>
+      </w:pPr>
+      <w:bookmarkStart w:id="12" w:name="_Toc39740274"/>
+      <w:r>
+        <w:t>Winkelmandje</w:t>
+      </w:r>
+      <w:bookmarkEnd w:id="12"/>
+    </w:p>
+    <w:p>
+      <w:r>
+        <w:t>Winkelmandje met alle producten die je hebt toegevoegd zodat je hiermee op een knop kan drukken en dan een factuur kan maken</w:t>
+      </w:r>
+    </w:p>
+    <w:p>
+      <w:pPr>
+        <w:pStyle w:val="Kop2"/>
+      </w:pPr>
+      <w:bookmarkStart w:id="13" w:name="_Toc39740275"/>
+      <w:r>
+        <w:t>Registreren</w:t>
+      </w:r>
+      <w:bookmarkEnd w:id="13"/>
+    </w:p>
+    <w:p>
+      <w:r>
+        <w:t>Het kunnen registreren van een account zodat je dingen producten aan je winkelmandje kunt toevoegen.</w:t>
+      </w:r>
+    </w:p>
+    <w:p>
+      <w:pPr>
+        <w:pStyle w:val="Kop2"/>
+      </w:pPr>
+      <w:bookmarkStart w:id="14" w:name="_Toc39740276"/>
+      <w:r>
+        <w:t>Inloggen</w:t>
+      </w:r>
+      <w:bookmarkEnd w:id="14"/>
+    </w:p>
+    <w:p>
+      <w:r>
+        <w:t>Inloggen met het account dat je hebt gemaakt.</w:t>
       </w:r>
     </w:p>
     <w:sectPr>
@@ -2731,7 +3183,7 @@
           <w:t>V1.</w:t>
         </w:r>
         <w:r>
-          <w:t>2</w:t>
+          <w:t>3</w:t>
         </w:r>
       </w:p>
     </w:sdtContent>
@@ -3296,7 +3748,7 @@
     <w:link w:val="Kop1Char"/>
     <w:uiPriority w:val="9"/>
     <w:qFormat/>
-    <w:rsid w:val="0007519F"/>
+    <w:rsid w:val="00757A09"/>
     <w:pPr>
       <w:keepNext/>
       <w:keepLines/>
@@ -3306,7 +3758,7 @@
     <w:rPr>
       <w:rFonts w:eastAsiaTheme="majorEastAsia" w:cstheme="majorBidi"/>
       <w:color w:val="2F5496" w:themeColor="accent1" w:themeShade="BF"/>
-      <w:sz w:val="32"/>
+      <w:sz w:val="36"/>
       <w:szCs w:val="32"/>
     </w:rPr>
   </w:style>
@@ -3318,7 +3770,7 @@
     <w:uiPriority w:val="9"/>
     <w:unhideWhenUsed/>
     <w:qFormat/>
-    <w:rsid w:val="0007519F"/>
+    <w:rsid w:val="00757A09"/>
     <w:pPr>
       <w:keepNext/>
       <w:keepLines/>
@@ -3328,7 +3780,7 @@
     <w:rPr>
       <w:rFonts w:asciiTheme="majorHAnsi" w:eastAsiaTheme="majorEastAsia" w:hAnsiTheme="majorHAnsi" w:cstheme="majorBidi"/>
       <w:color w:val="2F5496" w:themeColor="accent1" w:themeShade="BF"/>
-      <w:sz w:val="26"/>
+      <w:sz w:val="32"/>
       <w:szCs w:val="26"/>
     </w:rPr>
   </w:style>
@@ -3364,11 +3816,11 @@
     <w:basedOn w:val="Standaardalinea-lettertype"/>
     <w:link w:val="Kop1"/>
     <w:uiPriority w:val="9"/>
-    <w:rsid w:val="0007519F"/>
+    <w:rsid w:val="00757A09"/>
     <w:rPr>
       <w:rFonts w:ascii="Arial" w:eastAsiaTheme="majorEastAsia" w:hAnsi="Arial" w:cstheme="majorBidi"/>
       <w:color w:val="2F5496" w:themeColor="accent1" w:themeShade="BF"/>
-      <w:sz w:val="32"/>
+      <w:sz w:val="36"/>
       <w:szCs w:val="32"/>
     </w:rPr>
   </w:style>
@@ -3516,11 +3968,11 @@
     <w:basedOn w:val="Standaardalinea-lettertype"/>
     <w:link w:val="Kop2"/>
     <w:uiPriority w:val="9"/>
-    <w:rsid w:val="0007519F"/>
+    <w:rsid w:val="00757A09"/>
     <w:rPr>
       <w:rFonts w:asciiTheme="majorHAnsi" w:eastAsiaTheme="majorEastAsia" w:hAnsiTheme="majorHAnsi" w:cstheme="majorBidi"/>
       <w:color w:val="2F5496" w:themeColor="accent1" w:themeShade="BF"/>
-      <w:sz w:val="26"/>
+      <w:sz w:val="32"/>
       <w:szCs w:val="26"/>
     </w:rPr>
   </w:style>
@@ -3562,6 +4014,19 @@
       <w:color w:val="0563C1" w:themeColor="hyperlink"/>
       <w:u w:val="single"/>
     </w:rPr>
+  </w:style>
+  <w:style w:type="paragraph" w:styleId="Inhopg2">
+    <w:name w:val="toc 2"/>
+    <w:basedOn w:val="Standaard"/>
+    <w:next w:val="Standaard"/>
+    <w:autoRedefine/>
+    <w:uiPriority w:val="39"/>
+    <w:unhideWhenUsed/>
+    <w:rsid w:val="00757A09"/>
+    <w:pPr>
+      <w:spacing w:after="100"/>
+      <w:ind w:left="220"/>
+    </w:pPr>
   </w:style>
 </w:styles>
 </file>
@@ -3885,7 +4350,7 @@
 </file>
 
 <file path=customXml/itemProps2.xml><?xml version="1.0" encoding="utf-8"?>
-<ds:datastoreItem xmlns:ds="http://schemas.openxmlformats.org/officeDocument/2006/customXml" ds:itemID="{DF6405D7-641C-4DF4-985A-515E41643909}">
+<ds:datastoreItem xmlns:ds="http://schemas.openxmlformats.org/officeDocument/2006/customXml" ds:itemID="{40ADA719-3473-49E7-B000-B5CC28DB96F2}">
   <ds:schemaRefs>
     <ds:schemaRef ds:uri="http://schemas.openxmlformats.org/officeDocument/2006/bibliography"/>
   </ds:schemaRefs>

</xml_diff>

<commit_message>
Fout in revisietabel gefixed
</commit_message>
<xml_diff>
--- a/Definitiestudie.docx
+++ b/Definitiestudie.docx
@@ -2348,6 +2348,16 @@
               </w:rPr>
               <w:t>07-05-202</w:t>
             </w:r>
+            <w:r>
+              <w:rPr>
+                <w:rFonts w:cs="Arial"/>
+                <w:sz w:val="24"/>
+                <w:szCs w:val="24"/>
+              </w:rPr>
+              <w:t>0</w:t>
+            </w:r>
+            <w:bookmarkStart w:id="0" w:name="_GoBack"/>
+            <w:bookmarkEnd w:id="0"/>
           </w:p>
         </w:tc>
       </w:tr>
@@ -2620,11 +2630,11 @@
       <w:pPr>
         <w:pStyle w:val="Kop1"/>
       </w:pPr>
-      <w:bookmarkStart w:id="0" w:name="_Toc39740263"/>
+      <w:bookmarkStart w:id="1" w:name="_Toc39740263"/>
       <w:r>
         <w:t>Eisen van de opdracht</w:t>
       </w:r>
-      <w:bookmarkEnd w:id="0"/>
+      <w:bookmarkEnd w:id="1"/>
     </w:p>
     <w:p/>
     <w:p>
@@ -2649,31 +2659,7 @@
     </w:p>
     <w:p>
       <w:r>
-        <w:t xml:space="preserve">De functionele blokken moeten aangegeven worden door branches (voor elke blok moet je met een andere </w:t>
-      </w:r>
-      <w:proofErr w:type="spellStart"/>
-      <w:r>
-        <w:t>branch</w:t>
-      </w:r>
-      <w:proofErr w:type="spellEnd"/>
-      <w:r>
-        <w:t xml:space="preserve"> werken). Deze branches worden dan aan het eind van de sprint </w:t>
-      </w:r>
-      <w:proofErr w:type="spellStart"/>
-      <w:r>
-        <w:t>gemerged</w:t>
-      </w:r>
-      <w:proofErr w:type="spellEnd"/>
-      <w:r>
-        <w:t xml:space="preserve"> in de “master” </w:t>
-      </w:r>
-      <w:proofErr w:type="spellStart"/>
-      <w:r>
-        <w:t>branch</w:t>
-      </w:r>
-      <w:proofErr w:type="spellEnd"/>
-      <w:r>
-        <w:t>.</w:t>
+        <w:t>De functionele blokken moeten aangegeven worden door branches (voor elke blok moet je met een andere branch werken). Deze branches worden dan aan het eind van de sprint gemerged in de “master” branch.</w:t>
       </w:r>
     </w:p>
     <w:p>
@@ -2686,22 +2672,22 @@
       <w:pPr>
         <w:pStyle w:val="Kop1"/>
       </w:pPr>
-      <w:bookmarkStart w:id="1" w:name="_Toc39740264"/>
+      <w:bookmarkStart w:id="2" w:name="_Toc39740264"/>
       <w:r>
         <w:t>Functionele blokken:</w:t>
       </w:r>
-      <w:bookmarkEnd w:id="1"/>
+      <w:bookmarkEnd w:id="2"/>
     </w:p>
     <w:p/>
     <w:p>
       <w:pPr>
         <w:pStyle w:val="Kop2"/>
       </w:pPr>
-      <w:bookmarkStart w:id="2" w:name="_Toc39740265"/>
+      <w:bookmarkStart w:id="3" w:name="_Toc39740265"/>
       <w:r>
         <w:t>Databasis connectie</w:t>
       </w:r>
-      <w:bookmarkEnd w:id="2"/>
+      <w:bookmarkEnd w:id="3"/>
     </w:p>
     <w:p>
       <w:r>
@@ -2712,11 +2698,11 @@
       <w:pPr>
         <w:pStyle w:val="Kop2"/>
       </w:pPr>
-      <w:bookmarkStart w:id="3" w:name="_Toc39740266"/>
+      <w:bookmarkStart w:id="4" w:name="_Toc39740266"/>
       <w:r>
         <w:t>Factuur aanmaken</w:t>
       </w:r>
-      <w:bookmarkEnd w:id="3"/>
+      <w:bookmarkEnd w:id="4"/>
     </w:p>
     <w:p>
       <w:r>
@@ -2792,11 +2778,11 @@
       <w:pPr>
         <w:pStyle w:val="Kop2"/>
       </w:pPr>
-      <w:bookmarkStart w:id="4" w:name="_Toc39740267"/>
+      <w:bookmarkStart w:id="5" w:name="_Toc39740267"/>
       <w:r>
         <w:t>Factuur aanpassen</w:t>
       </w:r>
-      <w:bookmarkEnd w:id="4"/>
+      <w:bookmarkEnd w:id="5"/>
     </w:p>
     <w:p>
       <w:r>
@@ -2807,11 +2793,11 @@
       <w:pPr>
         <w:pStyle w:val="Kop2"/>
       </w:pPr>
-      <w:bookmarkStart w:id="5" w:name="_Toc39740268"/>
+      <w:bookmarkStart w:id="6" w:name="_Toc39740268"/>
       <w:r>
         <w:t>Factuur verwijderen</w:t>
       </w:r>
-      <w:bookmarkEnd w:id="5"/>
+      <w:bookmarkEnd w:id="6"/>
     </w:p>
     <w:p>
       <w:r>
@@ -2826,12 +2812,12 @@
       <w:pPr>
         <w:pStyle w:val="Kop2"/>
       </w:pPr>
-      <w:bookmarkStart w:id="6" w:name="_Toc39740269"/>
+      <w:bookmarkStart w:id="7" w:name="_Toc39740269"/>
       <w:r>
         <w:lastRenderedPageBreak/>
         <w:t>Factuur ophalen</w:t>
       </w:r>
-      <w:bookmarkEnd w:id="6"/>
+      <w:bookmarkEnd w:id="7"/>
     </w:p>
     <w:p>
       <w:r>
@@ -2845,11 +2831,11 @@
       <w:pPr>
         <w:pStyle w:val="Kop2"/>
       </w:pPr>
-      <w:bookmarkStart w:id="7" w:name="_Toc39740270"/>
+      <w:bookmarkStart w:id="8" w:name="_Toc39740270"/>
       <w:r>
         <w:t>Factuur opsturen</w:t>
       </w:r>
-      <w:bookmarkEnd w:id="7"/>
+      <w:bookmarkEnd w:id="8"/>
     </w:p>
     <w:p>
       <w:r>
@@ -2872,11 +2858,11 @@
       <w:pPr>
         <w:pStyle w:val="Kop2"/>
       </w:pPr>
-      <w:bookmarkStart w:id="8" w:name="_Toc39740271"/>
+      <w:bookmarkStart w:id="9" w:name="_Toc39740271"/>
       <w:r>
         <w:t>Overzicht facturen</w:t>
       </w:r>
-      <w:bookmarkEnd w:id="8"/>
+      <w:bookmarkEnd w:id="9"/>
     </w:p>
     <w:p>
       <w:r>
@@ -2891,20 +2877,15 @@
       <w:pPr>
         <w:pStyle w:val="Kop2"/>
       </w:pPr>
-      <w:bookmarkStart w:id="9" w:name="_Toc39740272"/>
+      <w:bookmarkStart w:id="10" w:name="_Toc39740272"/>
       <w:r>
         <w:t>Zoekfunctie</w:t>
       </w:r>
-      <w:bookmarkEnd w:id="9"/>
-    </w:p>
-    <w:p>
-      <w:r>
-        <w:t xml:space="preserve">Een zoek balk om bijvoorbeeld de facturen van een afzender te kunnen zoeken of alle </w:t>
-      </w:r>
-      <w:bookmarkStart w:id="10" w:name="_GoBack"/>
       <w:bookmarkEnd w:id="10"/>
-      <w:r>
-        <w:t>facturen kunnen zoeken die een bepaalde item hebben.</w:t>
+    </w:p>
+    <w:p>
+      <w:r>
+        <w:t>Een zoek balk om bijvoorbeeld de facturen van een afzender te kunnen zoeken of alle facturen kunnen zoeken die een bepaalde item hebben.</w:t>
       </w:r>
     </w:p>
     <w:p>
@@ -4350,7 +4331,7 @@
 </file>
 
 <file path=customXml/itemProps2.xml><?xml version="1.0" encoding="utf-8"?>
-<ds:datastoreItem xmlns:ds="http://schemas.openxmlformats.org/officeDocument/2006/customXml" ds:itemID="{40ADA719-3473-49E7-B000-B5CC28DB96F2}">
+<ds:datastoreItem xmlns:ds="http://schemas.openxmlformats.org/officeDocument/2006/customXml" ds:itemID="{728DD1B1-1015-4EDF-BA81-5CED34083587}">
   <ds:schemaRefs>
     <ds:schemaRef ds:uri="http://schemas.openxmlformats.org/officeDocument/2006/bibliography"/>
   </ds:schemaRefs>

</xml_diff>